<commit_message>
Fixed expected results column in TS_8_1
</commit_message>
<xml_diff>
--- a/lab08/TestSuite/TS_8_1.docx
+++ b/lab08/TestSuite/TS_8_1.docx
@@ -33,11 +33,9 @@
         </w:rPr>
         <w:t>(</w:t>
       </w:r>
-      <w:proofErr w:type="spellStart"/>
       <w:r>
         <w:t>TestSuite</w:t>
       </w:r>
-      <w:proofErr w:type="spellEnd"/>
       <w:r>
         <w:rPr>
           <w:lang w:val="ru-RU"/>
@@ -121,7 +119,6 @@
                 <w:lang w:val="uk-UA"/>
               </w:rPr>
             </w:pPr>
-            <w:proofErr w:type="spellStart"/>
             <w:r>
               <w:rPr>
                 <w:rFonts w:ascii="Courier New" w:eastAsia="Courier New" w:hAnsi="Courier New" w:cs="Courier New"/>
@@ -129,49 +126,8 @@
                 <w:szCs w:val="24"/>
                 <w:lang w:val="uk-UA"/>
               </w:rPr>
-              <w:t>Artifact</w:t>
-            </w:r>
-            <w:proofErr w:type="spellEnd"/>
-            <w:r>
-              <w:rPr>
-                <w:rFonts w:ascii="Courier New" w:eastAsia="Courier New" w:hAnsi="Courier New" w:cs="Courier New"/>
-                <w:sz w:val="24"/>
-                <w:szCs w:val="24"/>
-                <w:lang w:val="uk-UA"/>
-              </w:rPr>
-              <w:t xml:space="preserve">: </w:t>
-            </w:r>
-            <w:proofErr w:type="spellStart"/>
-            <w:r>
-              <w:rPr>
-                <w:rFonts w:ascii="Courier New" w:eastAsia="Courier New" w:hAnsi="Courier New" w:cs="Courier New"/>
-                <w:sz w:val="24"/>
-                <w:szCs w:val="24"/>
-                <w:lang w:val="uk-UA"/>
-              </w:rPr>
-              <w:t>Test</w:t>
-            </w:r>
-            <w:proofErr w:type="spellEnd"/>
-            <w:r>
-              <w:rPr>
-                <w:rFonts w:ascii="Courier New" w:eastAsia="Courier New" w:hAnsi="Courier New" w:cs="Courier New"/>
-                <w:sz w:val="24"/>
-                <w:szCs w:val="24"/>
-                <w:lang w:val="uk-UA"/>
-              </w:rPr>
-              <w:t xml:space="preserve"> </w:t>
-            </w:r>
-            <w:proofErr w:type="spellStart"/>
-            <w:r>
-              <w:rPr>
-                <w:rFonts w:ascii="Courier New" w:eastAsia="Courier New" w:hAnsi="Courier New" w:cs="Courier New"/>
-                <w:sz w:val="24"/>
-                <w:szCs w:val="24"/>
-                <w:lang w:val="uk-UA"/>
-              </w:rPr>
-              <w:t>Suite</w:t>
-            </w:r>
-            <w:proofErr w:type="spellEnd"/>
+              <w:t>Artifact: Test Suite</w:t>
+            </w:r>
           </w:p>
         </w:tc>
         <w:tc>
@@ -223,7 +179,6 @@
                 <w:lang w:val="uk-UA"/>
               </w:rPr>
             </w:pPr>
-            <w:proofErr w:type="spellStart"/>
             <w:r>
               <w:rPr>
                 <w:rFonts w:ascii="Arial" w:hAnsi="Arial" w:cs="Arial"/>
@@ -232,53 +187,8 @@
                 <w:szCs w:val="22"/>
                 <w:lang w:val="uk-UA"/>
               </w:rPr>
-              <w:t>Test</w:t>
-            </w:r>
-            <w:proofErr w:type="spellEnd"/>
-            <w:r>
-              <w:rPr>
-                <w:rFonts w:ascii="Arial" w:hAnsi="Arial" w:cs="Arial"/>
-                <w:b/>
-                <w:sz w:val="22"/>
-                <w:szCs w:val="22"/>
-                <w:lang w:val="uk-UA"/>
-              </w:rPr>
-              <w:t xml:space="preserve"> </w:t>
-            </w:r>
-            <w:proofErr w:type="spellStart"/>
-            <w:r>
-              <w:rPr>
-                <w:rFonts w:ascii="Arial" w:hAnsi="Arial" w:cs="Arial"/>
-                <w:b/>
-                <w:sz w:val="22"/>
-                <w:szCs w:val="22"/>
-                <w:lang w:val="uk-UA"/>
-              </w:rPr>
-              <w:t>Suite</w:t>
-            </w:r>
-            <w:proofErr w:type="spellEnd"/>
-            <w:r>
-              <w:rPr>
-                <w:rFonts w:ascii="Arial" w:hAnsi="Arial" w:cs="Arial"/>
-                <w:b/>
-                <w:sz w:val="22"/>
-                <w:szCs w:val="22"/>
-                <w:lang w:val="uk-UA"/>
-              </w:rPr>
-              <w:t xml:space="preserve"> </w:t>
-            </w:r>
-            <w:proofErr w:type="spellStart"/>
-            <w:r>
-              <w:rPr>
-                <w:rFonts w:ascii="Arial" w:hAnsi="Arial" w:cs="Arial"/>
-                <w:b/>
-                <w:sz w:val="22"/>
-                <w:szCs w:val="22"/>
-                <w:lang w:val="uk-UA"/>
-              </w:rPr>
-              <w:t>Description</w:t>
-            </w:r>
-            <w:proofErr w:type="spellEnd"/>
+              <w:t>Test Suite Description</w:t>
+            </w:r>
           </w:p>
         </w:tc>
         <w:tc>
@@ -372,7 +282,6 @@
                 <w:szCs w:val="24"/>
               </w:rPr>
             </w:pPr>
-            <w:proofErr w:type="spellStart"/>
             <w:r>
               <w:rPr>
                 <w:rFonts w:ascii="Courier New" w:eastAsia="Courier New" w:hAnsi="Courier New" w:cs="Courier New"/>
@@ -380,17 +289,7 @@
                 <w:szCs w:val="24"/>
                 <w:lang w:val="uk-UA"/>
               </w:rPr>
-              <w:t>Date</w:t>
-            </w:r>
-            <w:proofErr w:type="spellEnd"/>
-            <w:r>
-              <w:rPr>
-                <w:rFonts w:ascii="Courier New" w:eastAsia="Courier New" w:hAnsi="Courier New" w:cs="Courier New"/>
-                <w:sz w:val="24"/>
-                <w:szCs w:val="24"/>
-                <w:lang w:val="uk-UA"/>
-              </w:rPr>
-              <w:t xml:space="preserve">: </w:t>
+              <w:t xml:space="preserve">Date: </w:t>
             </w:r>
             <w:r>
               <w:rPr>
@@ -471,25 +370,7 @@
                 <w:szCs w:val="24"/>
                 <w:lang w:val="uk-UA"/>
               </w:rPr>
-              <w:t xml:space="preserve">Назва </w:t>
-            </w:r>
-            <w:proofErr w:type="spellStart"/>
-            <w:r>
-              <w:rPr>
-                <w:sz w:val="24"/>
-                <w:szCs w:val="24"/>
-                <w:lang w:val="uk-UA"/>
-              </w:rPr>
-              <w:t>проекта</w:t>
-            </w:r>
-            <w:proofErr w:type="spellEnd"/>
-            <w:r>
-              <w:rPr>
-                <w:sz w:val="24"/>
-                <w:szCs w:val="24"/>
-                <w:lang w:val="uk-UA"/>
-              </w:rPr>
-              <w:t xml:space="preserve">/ПЗ / </w:t>
+              <w:t xml:space="preserve">Назва проекта/ПЗ / </w:t>
             </w:r>
           </w:p>
           <w:p>
@@ -541,7 +422,6 @@
                 <w:lang w:val="uk-UA"/>
               </w:rPr>
             </w:pPr>
-            <w:proofErr w:type="spellStart"/>
             <w:r>
               <w:rPr>
                 <w:rFonts w:ascii="Arial Narrow" w:hAnsi="Arial Narrow"/>
@@ -550,35 +430,14 @@
               </w:rPr>
               <w:t>Baramba</w:t>
             </w:r>
-            <w:proofErr w:type="spellEnd"/>
-            <w:r>
-              <w:rPr>
-                <w:rFonts w:ascii="Arial Narrow" w:hAnsi="Arial Narrow"/>
-                <w:sz w:val="24"/>
-                <w:szCs w:val="24"/>
-                <w:lang w:val="uk-UA"/>
-              </w:rPr>
-              <w:t>-</w:t>
-            </w:r>
-            <w:proofErr w:type="spellStart"/>
-            <w:r>
-              <w:rPr>
-                <w:rFonts w:ascii="Arial Narrow" w:hAnsi="Arial Narrow"/>
-                <w:sz w:val="24"/>
-                <w:szCs w:val="24"/>
-                <w:lang w:val="uk-UA"/>
-              </w:rPr>
-              <w:t>task</w:t>
-            </w:r>
-            <w:proofErr w:type="spellEnd"/>
-            <w:r>
-              <w:rPr>
-                <w:rFonts w:ascii="Arial Narrow" w:hAnsi="Arial Narrow"/>
-                <w:sz w:val="24"/>
-                <w:szCs w:val="24"/>
-                <w:lang w:val="uk-UA"/>
-              </w:rPr>
-              <w:t>_</w:t>
+            <w:r>
+              <w:rPr>
+                <w:rFonts w:ascii="Arial Narrow" w:hAnsi="Arial Narrow"/>
+                <w:sz w:val="24"/>
+                <w:szCs w:val="24"/>
+                <w:lang w:val="uk-UA"/>
+              </w:rPr>
+              <w:t>-task_</w:t>
             </w:r>
             <w:r>
               <w:rPr>
@@ -806,25 +665,7 @@
                 <w:szCs w:val="24"/>
                 <w:lang w:val="uk-UA"/>
               </w:rPr>
-              <w:t>Автор тест-</w:t>
-            </w:r>
-            <w:proofErr w:type="spellStart"/>
-            <w:r>
-              <w:rPr>
-                <w:sz w:val="24"/>
-                <w:szCs w:val="24"/>
-                <w:lang w:val="uk-UA"/>
-              </w:rPr>
-              <w:t>сьюта</w:t>
-            </w:r>
-            <w:proofErr w:type="spellEnd"/>
-            <w:r>
-              <w:rPr>
-                <w:sz w:val="24"/>
-                <w:szCs w:val="24"/>
-                <w:lang w:val="uk-UA"/>
-              </w:rPr>
-              <w:t xml:space="preserve"> </w:t>
+              <w:t xml:space="preserve">Автор тест-сьюта </w:t>
             </w:r>
             <w:r>
               <w:rPr>
@@ -846,7 +687,6 @@
                 <w:lang w:val="uk-UA"/>
               </w:rPr>
             </w:pPr>
-            <w:proofErr w:type="spellStart"/>
             <w:r>
               <w:rPr>
                 <w:rFonts w:ascii="Arial" w:hAnsi="Arial" w:cs="Arial"/>
@@ -855,53 +695,8 @@
                 <w:szCs w:val="22"/>
                 <w:lang w:val="uk-UA"/>
               </w:rPr>
-              <w:t>Test</w:t>
-            </w:r>
-            <w:proofErr w:type="spellEnd"/>
-            <w:r>
-              <w:rPr>
-                <w:rFonts w:ascii="Arial" w:hAnsi="Arial" w:cs="Arial"/>
-                <w:b/>
-                <w:sz w:val="22"/>
-                <w:szCs w:val="22"/>
-                <w:lang w:val="uk-UA"/>
-              </w:rPr>
-              <w:t xml:space="preserve"> </w:t>
-            </w:r>
-            <w:proofErr w:type="spellStart"/>
-            <w:r>
-              <w:rPr>
-                <w:rFonts w:ascii="Arial" w:hAnsi="Arial" w:cs="Arial"/>
-                <w:b/>
-                <w:sz w:val="22"/>
-                <w:szCs w:val="22"/>
-                <w:lang w:val="uk-UA"/>
-              </w:rPr>
-              <w:t>Suite</w:t>
-            </w:r>
-            <w:proofErr w:type="spellEnd"/>
-            <w:r>
-              <w:rPr>
-                <w:rFonts w:ascii="Arial" w:hAnsi="Arial" w:cs="Arial"/>
-                <w:b/>
-                <w:sz w:val="22"/>
-                <w:szCs w:val="22"/>
-                <w:lang w:val="uk-UA"/>
-              </w:rPr>
-              <w:t xml:space="preserve"> </w:t>
-            </w:r>
-            <w:proofErr w:type="spellStart"/>
-            <w:r>
-              <w:rPr>
-                <w:rFonts w:ascii="Arial" w:hAnsi="Arial" w:cs="Arial"/>
-                <w:b/>
-                <w:sz w:val="22"/>
-                <w:szCs w:val="22"/>
-                <w:lang w:val="uk-UA"/>
-              </w:rPr>
-              <w:t>Author</w:t>
-            </w:r>
-            <w:proofErr w:type="spellEnd"/>
+              <w:t>Test Suite Author</w:t>
+            </w:r>
           </w:p>
         </w:tc>
         <w:tc>
@@ -1157,7 +952,6 @@
                 <w:lang w:val="uk-UA"/>
               </w:rPr>
             </w:pPr>
-            <w:proofErr w:type="spellStart"/>
             <w:r>
               <w:rPr>
                 <w:rFonts w:ascii="Arial" w:hAnsi="Arial" w:cs="Arial"/>
@@ -1166,20 +960,41 @@
                 <w:szCs w:val="22"/>
                 <w:lang w:val="uk-UA"/>
               </w:rPr>
-              <w:t>Test</w:t>
-            </w:r>
-            <w:proofErr w:type="spellEnd"/>
-            <w:r>
+              <w:t>Test Case ID</w:t>
+            </w:r>
+          </w:p>
+        </w:tc>
+        <w:tc>
+          <w:tcPr>
+            <w:tcW w:w="3118" w:type="dxa"/>
+            <w:tcBorders>
+              <w:top w:val="single" w:sz="12" w:space="0" w:color="666666"/>
+              <w:left w:val="single" w:sz="12" w:space="0" w:color="666666"/>
+              <w:bottom w:val="single" w:sz="12" w:space="0" w:color="666666"/>
+              <w:right w:val="single" w:sz="12" w:space="0" w:color="666666"/>
+            </w:tcBorders>
+            <w:shd w:val="clear" w:color="auto" w:fill="D9D9D9"/>
+            <w:tcMar>
+              <w:top w:w="100" w:type="dxa"/>
+              <w:left w:w="100" w:type="dxa"/>
+              <w:bottom w:w="100" w:type="dxa"/>
+              <w:right w:w="100" w:type="dxa"/>
+            </w:tcMar>
+            <w:vAlign w:val="center"/>
+            <w:hideMark/>
+          </w:tcPr>
+          <w:p>
+            <w:pPr>
+              <w:widowControl w:val="0"/>
+              <w:spacing w:line="240" w:lineRule="auto"/>
+              <w:jc w:val="center"/>
               <w:rPr>
                 <w:rFonts w:ascii="Arial" w:hAnsi="Arial" w:cs="Arial"/>
                 <w:b/>
                 <w:sz w:val="22"/>
                 <w:szCs w:val="22"/>
-                <w:lang w:val="uk-UA"/>
-              </w:rPr>
-              <w:t xml:space="preserve"> </w:t>
-            </w:r>
-            <w:proofErr w:type="spellStart"/>
+              </w:rPr>
+            </w:pPr>
             <w:r>
               <w:rPr>
                 <w:rFonts w:ascii="Arial" w:hAnsi="Arial" w:cs="Arial"/>
@@ -1188,24 +1003,22 @@
                 <w:szCs w:val="22"/>
                 <w:lang w:val="uk-UA"/>
               </w:rPr>
-              <w:t>Case</w:t>
-            </w:r>
-            <w:proofErr w:type="spellEnd"/>
+              <w:t>Action</w:t>
+            </w:r>
             <w:r>
               <w:rPr>
                 <w:rFonts w:ascii="Arial" w:hAnsi="Arial" w:cs="Arial"/>
                 <w:b/>
                 <w:sz w:val="22"/>
                 <w:szCs w:val="22"/>
-                <w:lang w:val="uk-UA"/>
-              </w:rPr>
-              <w:t xml:space="preserve"> ID</w:t>
-            </w:r>
-          </w:p>
-        </w:tc>
-        <w:tc>
-          <w:tcPr>
-            <w:tcW w:w="3118" w:type="dxa"/>
+              </w:rPr>
+              <w:t>s</w:t>
+            </w:r>
+          </w:p>
+        </w:tc>
+        <w:tc>
+          <w:tcPr>
+            <w:tcW w:w="2977" w:type="dxa"/>
             <w:tcBorders>
               <w:top w:val="single" w:sz="12" w:space="0" w:color="666666"/>
               <w:left w:val="single" w:sz="12" w:space="0" w:color="666666"/>
@@ -1232,9 +1045,9 @@
                 <w:b/>
                 <w:sz w:val="22"/>
                 <w:szCs w:val="22"/>
-              </w:rPr>
-            </w:pPr>
-            <w:proofErr w:type="spellStart"/>
+                <w:lang w:val="uk-UA"/>
+              </w:rPr>
+            </w:pPr>
             <w:r>
               <w:rPr>
                 <w:rFonts w:ascii="Arial" w:hAnsi="Arial" w:cs="Arial"/>
@@ -1243,30 +1056,65 @@
                 <w:szCs w:val="22"/>
                 <w:lang w:val="uk-UA"/>
               </w:rPr>
-              <w:t>Action</w:t>
-            </w:r>
-            <w:proofErr w:type="spellEnd"/>
-            <w:r>
+              <w:t>Expected Result</w:t>
+            </w:r>
+          </w:p>
+        </w:tc>
+        <w:tc>
+          <w:tcPr>
+            <w:tcW w:w="1447" w:type="dxa"/>
+            <w:tcBorders>
+              <w:top w:val="single" w:sz="12" w:space="0" w:color="666666"/>
+              <w:left w:val="single" w:sz="12" w:space="0" w:color="666666"/>
+              <w:bottom w:val="single" w:sz="12" w:space="0" w:color="666666"/>
+              <w:right w:val="single" w:sz="12" w:space="0" w:color="666666"/>
+            </w:tcBorders>
+            <w:shd w:val="clear" w:color="auto" w:fill="D9D9D9"/>
+            <w:tcMar>
+              <w:top w:w="100" w:type="dxa"/>
+              <w:left w:w="100" w:type="dxa"/>
+              <w:bottom w:w="100" w:type="dxa"/>
+              <w:right w:w="100" w:type="dxa"/>
+            </w:tcMar>
+            <w:vAlign w:val="center"/>
+            <w:hideMark/>
+          </w:tcPr>
+          <w:p>
+            <w:pPr>
+              <w:widowControl w:val="0"/>
+              <w:spacing w:line="240" w:lineRule="auto"/>
+              <w:jc w:val="center"/>
               <w:rPr>
                 <w:rFonts w:ascii="Arial" w:hAnsi="Arial" w:cs="Arial"/>
                 <w:b/>
                 <w:sz w:val="22"/>
                 <w:szCs w:val="22"/>
-              </w:rPr>
-              <w:t>s</w:t>
-            </w:r>
-          </w:p>
-        </w:tc>
-        <w:tc>
-          <w:tcPr>
-            <w:tcW w:w="2977" w:type="dxa"/>
+                <w:lang w:val="uk-UA"/>
+              </w:rPr>
+            </w:pPr>
+            <w:r>
+              <w:rPr>
+                <w:rFonts w:ascii="Arial" w:hAnsi="Arial" w:cs="Arial"/>
+                <w:b/>
+                <w:sz w:val="22"/>
+                <w:szCs w:val="22"/>
+                <w:lang w:val="uk-UA"/>
+              </w:rPr>
+              <w:t>Test Result</w:t>
+            </w:r>
+          </w:p>
+        </w:tc>
+      </w:tr>
+      <w:tr>
+        <w:tc>
+          <w:tcPr>
+            <w:tcW w:w="1518" w:type="dxa"/>
             <w:tcBorders>
               <w:top w:val="single" w:sz="12" w:space="0" w:color="666666"/>
               <w:left w:val="single" w:sz="12" w:space="0" w:color="666666"/>
               <w:bottom w:val="single" w:sz="12" w:space="0" w:color="666666"/>
               <w:right w:val="single" w:sz="12" w:space="0" w:color="666666"/>
             </w:tcBorders>
-            <w:shd w:val="clear" w:color="auto" w:fill="D9D9D9"/>
             <w:tcMar>
               <w:top w:w="100" w:type="dxa"/>
               <w:left w:w="100" w:type="dxa"/>
@@ -1282,59 +1130,49 @@
               <w:spacing w:line="240" w:lineRule="auto"/>
               <w:jc w:val="center"/>
               <w:rPr>
-                <w:rFonts w:ascii="Arial" w:hAnsi="Arial" w:cs="Arial"/>
-                <w:b/>
-                <w:sz w:val="22"/>
-                <w:szCs w:val="22"/>
-                <w:lang w:val="uk-UA"/>
-              </w:rPr>
-            </w:pPr>
-            <w:proofErr w:type="spellStart"/>
-            <w:r>
-              <w:rPr>
-                <w:rFonts w:ascii="Arial" w:hAnsi="Arial" w:cs="Arial"/>
-                <w:b/>
-                <w:sz w:val="22"/>
-                <w:szCs w:val="22"/>
-                <w:lang w:val="uk-UA"/>
-              </w:rPr>
-              <w:t>Expected</w:t>
-            </w:r>
-            <w:proofErr w:type="spellEnd"/>
-            <w:r>
-              <w:rPr>
-                <w:rFonts w:ascii="Arial" w:hAnsi="Arial" w:cs="Arial"/>
-                <w:b/>
-                <w:sz w:val="22"/>
-                <w:szCs w:val="22"/>
-                <w:lang w:val="uk-UA"/>
-              </w:rPr>
-              <w:t xml:space="preserve"> </w:t>
-            </w:r>
-            <w:proofErr w:type="spellStart"/>
-            <w:r>
-              <w:rPr>
-                <w:rFonts w:ascii="Arial" w:hAnsi="Arial" w:cs="Arial"/>
-                <w:b/>
-                <w:sz w:val="22"/>
-                <w:szCs w:val="22"/>
-                <w:lang w:val="uk-UA"/>
-              </w:rPr>
-              <w:t>Result</w:t>
-            </w:r>
-            <w:proofErr w:type="spellEnd"/>
-          </w:p>
-        </w:tc>
-        <w:tc>
-          <w:tcPr>
-            <w:tcW w:w="1447" w:type="dxa"/>
+                <w:rFonts w:ascii="Arial Narrow" w:hAnsi="Arial Narrow"/>
+                <w:sz w:val="20"/>
+                <w:szCs w:val="20"/>
+                <w:lang w:val="uk-UA"/>
+              </w:rPr>
+            </w:pPr>
+            <w:r>
+              <w:rPr>
+                <w:rFonts w:ascii="Arial Narrow" w:hAnsi="Arial Narrow"/>
+                <w:sz w:val="20"/>
+                <w:szCs w:val="20"/>
+                <w:lang w:val="uk-UA"/>
+              </w:rPr>
+              <w:t>T</w:t>
+            </w:r>
+            <w:r>
+              <w:rPr>
+                <w:rFonts w:ascii="Arial Narrow" w:hAnsi="Arial Narrow"/>
+                <w:sz w:val="20"/>
+                <w:szCs w:val="20"/>
+              </w:rPr>
+              <w:t>C-</w:t>
+            </w:r>
+            <w:r>
+              <w:rPr>
+                <w:rFonts w:ascii="Arial Narrow" w:hAnsi="Arial Narrow"/>
+                <w:sz w:val="20"/>
+                <w:szCs w:val="20"/>
+                <w:lang w:val="uk-UA"/>
+              </w:rPr>
+              <w:t>01</w:t>
+            </w:r>
+          </w:p>
+        </w:tc>
+        <w:tc>
+          <w:tcPr>
+            <w:tcW w:w="3118" w:type="dxa"/>
             <w:tcBorders>
               <w:top w:val="single" w:sz="12" w:space="0" w:color="666666"/>
               <w:left w:val="single" w:sz="12" w:space="0" w:color="666666"/>
               <w:bottom w:val="single" w:sz="12" w:space="0" w:color="666666"/>
               <w:right w:val="single" w:sz="12" w:space="0" w:color="666666"/>
             </w:tcBorders>
-            <w:shd w:val="clear" w:color="auto" w:fill="D9D9D9"/>
             <w:tcMar>
               <w:top w:w="100" w:type="dxa"/>
               <w:left w:w="100" w:type="dxa"/>
@@ -1350,54 +1188,82 @@
               <w:spacing w:line="240" w:lineRule="auto"/>
               <w:jc w:val="center"/>
               <w:rPr>
-                <w:rFonts w:ascii="Arial" w:hAnsi="Arial" w:cs="Arial"/>
-                <w:b/>
-                <w:sz w:val="22"/>
-                <w:szCs w:val="22"/>
-                <w:lang w:val="uk-UA"/>
-              </w:rPr>
-            </w:pPr>
-            <w:proofErr w:type="spellStart"/>
-            <w:r>
-              <w:rPr>
-                <w:rFonts w:ascii="Arial" w:hAnsi="Arial" w:cs="Arial"/>
-                <w:b/>
-                <w:sz w:val="22"/>
-                <w:szCs w:val="22"/>
-                <w:lang w:val="uk-UA"/>
-              </w:rPr>
-              <w:t>Test</w:t>
-            </w:r>
-            <w:proofErr w:type="spellEnd"/>
-            <w:r>
-              <w:rPr>
-                <w:rFonts w:ascii="Arial" w:hAnsi="Arial" w:cs="Arial"/>
-                <w:b/>
-                <w:sz w:val="22"/>
-                <w:szCs w:val="22"/>
-                <w:lang w:val="uk-UA"/>
-              </w:rPr>
-              <w:t xml:space="preserve"> </w:t>
-            </w:r>
-            <w:proofErr w:type="spellStart"/>
-            <w:r>
-              <w:rPr>
-                <w:rFonts w:ascii="Arial" w:hAnsi="Arial" w:cs="Arial"/>
-                <w:b/>
-                <w:sz w:val="22"/>
-                <w:szCs w:val="22"/>
-                <w:lang w:val="uk-UA"/>
-              </w:rPr>
-              <w:t>Result</w:t>
-            </w:r>
-            <w:proofErr w:type="spellEnd"/>
-          </w:p>
-        </w:tc>
-      </w:tr>
-      <w:tr>
-        <w:tc>
-          <w:tcPr>
-            <w:tcW w:w="1518" w:type="dxa"/>
+                <w:rFonts w:ascii="Arial" w:eastAsia="Arial" w:hAnsi="Arial" w:cs="Arial"/>
+                <w:sz w:val="20"/>
+                <w:szCs w:val="20"/>
+                <w:lang w:val="ru-RU"/>
+              </w:rPr>
+            </w:pPr>
+            <w:r>
+              <w:rPr>
+                <w:rFonts w:ascii="Arial" w:eastAsia="Arial" w:hAnsi="Arial" w:cs="Arial"/>
+                <w:sz w:val="20"/>
+                <w:szCs w:val="20"/>
+              </w:rPr>
+              <w:t>X</w:t>
+            </w:r>
+            <w:r>
+              <w:rPr>
+                <w:rFonts w:ascii="Arial" w:eastAsia="Arial" w:hAnsi="Arial" w:cs="Arial"/>
+                <w:sz w:val="20"/>
+                <w:szCs w:val="20"/>
+                <w:lang w:val="ru-RU"/>
+              </w:rPr>
+              <w:t xml:space="preserve"> = </w:t>
+            </w:r>
+            <w:r>
+              <w:rPr>
+                <w:rFonts w:ascii="Arial" w:eastAsia="Arial" w:hAnsi="Arial" w:cs="Arial"/>
+                <w:sz w:val="20"/>
+                <w:szCs w:val="20"/>
+                <w:lang w:val="ru-RU"/>
+              </w:rPr>
+              <w:t>3</w:t>
+            </w:r>
+          </w:p>
+          <w:p>
+            <w:pPr>
+              <w:widowControl w:val="0"/>
+              <w:spacing w:line="240" w:lineRule="auto"/>
+              <w:jc w:val="center"/>
+              <w:rPr>
+                <w:rFonts w:ascii="Arial" w:eastAsia="Arial" w:hAnsi="Arial" w:cs="Arial"/>
+                <w:sz w:val="20"/>
+                <w:szCs w:val="20"/>
+                <w:lang w:val="ru-RU"/>
+              </w:rPr>
+            </w:pPr>
+            <w:r>
+              <w:rPr>
+                <w:rFonts w:ascii="Arial" w:eastAsia="Arial" w:hAnsi="Arial" w:cs="Arial"/>
+                <w:sz w:val="20"/>
+                <w:szCs w:val="20"/>
+              </w:rPr>
+              <w:t>Z</w:t>
+            </w:r>
+            <w:r>
+              <w:rPr>
+                <w:rFonts w:ascii="Arial" w:eastAsia="Arial" w:hAnsi="Arial" w:cs="Arial"/>
+                <w:sz w:val="20"/>
+                <w:szCs w:val="20"/>
+                <w:lang w:val="ru-RU"/>
+              </w:rPr>
+              <w:t xml:space="preserve"> = </w:t>
+            </w:r>
+            <w:r>
+              <w:rPr>
+                <w:rFonts w:ascii="Arial" w:eastAsia="Arial" w:hAnsi="Arial" w:cs="Arial"/>
+                <w:sz w:val="20"/>
+                <w:szCs w:val="20"/>
+                <w:lang w:val="ru-RU"/>
+              </w:rPr>
+              <w:t>4</w:t>
+            </w:r>
+          </w:p>
+        </w:tc>
+        <w:tc>
+          <w:tcPr>
+            <w:tcW w:w="2977" w:type="dxa"/>
             <w:tcBorders>
               <w:top w:val="single" w:sz="12" w:space="0" w:color="666666"/>
               <w:left w:val="single" w:sz="12" w:space="0" w:color="666666"/>
@@ -1419,43 +1285,26 @@
               <w:spacing w:line="240" w:lineRule="auto"/>
               <w:jc w:val="center"/>
               <w:rPr>
-                <w:rFonts w:ascii="Arial Narrow" w:hAnsi="Arial Narrow"/>
-                <w:sz w:val="20"/>
-                <w:szCs w:val="20"/>
-                <w:lang w:val="uk-UA"/>
-              </w:rPr>
-            </w:pPr>
-            <w:r>
-              <w:rPr>
-                <w:rFonts w:ascii="Arial Narrow" w:hAnsi="Arial Narrow"/>
-                <w:sz w:val="20"/>
-                <w:szCs w:val="20"/>
-                <w:lang w:val="uk-UA"/>
-              </w:rPr>
-              <w:t>T</w:t>
-            </w:r>
-            <w:r>
-              <w:rPr>
-                <w:rFonts w:ascii="Arial Narrow" w:hAnsi="Arial Narrow"/>
-                <w:sz w:val="20"/>
-                <w:szCs w:val="20"/>
-              </w:rPr>
-              <w:t>C-</w:t>
-            </w:r>
-            <w:r>
-              <w:rPr>
-                <w:rFonts w:ascii="Arial Narrow" w:hAnsi="Arial Narrow"/>
-                <w:sz w:val="20"/>
-                <w:szCs w:val="20"/>
-                <w:lang w:val="uk-UA"/>
-              </w:rPr>
-              <w:t>01</w:t>
-            </w:r>
-          </w:p>
-        </w:tc>
-        <w:tc>
-          <w:tcPr>
-            <w:tcW w:w="3118" w:type="dxa"/>
+                <w:rFonts w:ascii="Courier New" w:eastAsia="Courier New" w:hAnsi="Courier New" w:cs="Courier New"/>
+                <w:sz w:val="20"/>
+                <w:szCs w:val="20"/>
+                <w:lang w:val="ru-RU"/>
+              </w:rPr>
+            </w:pPr>
+            <w:r>
+              <w:rPr>
+                <w:rFonts w:ascii="Courier New" w:eastAsia="Courier New" w:hAnsi="Courier New" w:cs="Courier New"/>
+                <w:sz w:val="20"/>
+                <w:szCs w:val="20"/>
+                <w:lang w:val="ru-RU"/>
+              </w:rPr>
+              <w:t>102.2619342333341713</w:t>
+            </w:r>
+          </w:p>
+        </w:tc>
+        <w:tc>
+          <w:tcPr>
+            <w:tcW w:w="1447" w:type="dxa"/>
             <w:tcBorders>
               <w:top w:val="single" w:sz="12" w:space="0" w:color="666666"/>
               <w:left w:val="single" w:sz="12" w:space="0" w:color="666666"/>
@@ -1477,121 +1326,18 @@
               <w:spacing w:line="240" w:lineRule="auto"/>
               <w:jc w:val="center"/>
               <w:rPr>
-                <w:rFonts w:ascii="Arial" w:eastAsia="Arial" w:hAnsi="Arial" w:cs="Arial"/>
-                <w:sz w:val="20"/>
-                <w:szCs w:val="20"/>
-                <w:lang w:val="ru-RU"/>
-              </w:rPr>
-            </w:pPr>
-            <w:r>
-              <w:rPr>
-                <w:rFonts w:ascii="Arial" w:eastAsia="Arial" w:hAnsi="Arial" w:cs="Arial"/>
-                <w:sz w:val="20"/>
-                <w:szCs w:val="20"/>
-              </w:rPr>
-              <w:t>X</w:t>
-            </w:r>
-            <w:r>
-              <w:rPr>
-                <w:rFonts w:ascii="Arial" w:eastAsia="Arial" w:hAnsi="Arial" w:cs="Arial"/>
-                <w:sz w:val="20"/>
-                <w:szCs w:val="20"/>
-                <w:lang w:val="ru-RU"/>
-              </w:rPr>
-              <w:t xml:space="preserve"> = </w:t>
-            </w:r>
-            <w:r>
-              <w:rPr>
-                <w:rFonts w:ascii="Arial" w:eastAsia="Arial" w:hAnsi="Arial" w:cs="Arial"/>
-                <w:sz w:val="20"/>
-                <w:szCs w:val="20"/>
-                <w:lang w:val="ru-RU"/>
-              </w:rPr>
-              <w:t>3</w:t>
-            </w:r>
-          </w:p>
-          <w:p>
-            <w:pPr>
-              <w:widowControl w:val="0"/>
-              <w:spacing w:line="240" w:lineRule="auto"/>
-              <w:jc w:val="center"/>
-              <w:rPr>
-                <w:rFonts w:ascii="Arial" w:eastAsia="Arial" w:hAnsi="Arial" w:cs="Arial"/>
-                <w:sz w:val="20"/>
-                <w:szCs w:val="20"/>
-                <w:lang w:val="ru-RU"/>
-              </w:rPr>
-            </w:pPr>
-            <w:r>
-              <w:rPr>
-                <w:rFonts w:ascii="Arial" w:eastAsia="Arial" w:hAnsi="Arial" w:cs="Arial"/>
-                <w:sz w:val="20"/>
-                <w:szCs w:val="20"/>
-              </w:rPr>
-              <w:t>Y</w:t>
-            </w:r>
-            <w:r>
-              <w:rPr>
-                <w:rFonts w:ascii="Arial" w:eastAsia="Arial" w:hAnsi="Arial" w:cs="Arial"/>
-                <w:sz w:val="20"/>
-                <w:szCs w:val="20"/>
-                <w:lang w:val="ru-RU"/>
-              </w:rPr>
-              <w:t xml:space="preserve"> = </w:t>
-            </w:r>
-            <w:r>
-              <w:rPr>
-                <w:rFonts w:ascii="Arial" w:eastAsia="Arial" w:hAnsi="Arial" w:cs="Arial"/>
-                <w:sz w:val="20"/>
-                <w:szCs w:val="20"/>
-                <w:lang w:val="ru-RU"/>
-              </w:rPr>
-              <w:t>5</w:t>
-            </w:r>
-          </w:p>
-          <w:p>
-            <w:pPr>
-              <w:widowControl w:val="0"/>
-              <w:spacing w:line="240" w:lineRule="auto"/>
-              <w:jc w:val="center"/>
-              <w:rPr>
-                <w:rFonts w:ascii="Arial" w:eastAsia="Arial" w:hAnsi="Arial" w:cs="Arial"/>
-                <w:sz w:val="20"/>
-                <w:szCs w:val="20"/>
-                <w:lang w:val="ru-RU"/>
-              </w:rPr>
-            </w:pPr>
-            <w:r>
-              <w:rPr>
-                <w:rFonts w:ascii="Arial" w:eastAsia="Arial" w:hAnsi="Arial" w:cs="Arial"/>
-                <w:sz w:val="20"/>
-                <w:szCs w:val="20"/>
-              </w:rPr>
-              <w:t>Z</w:t>
-            </w:r>
-            <w:r>
-              <w:rPr>
-                <w:rFonts w:ascii="Arial" w:eastAsia="Arial" w:hAnsi="Arial" w:cs="Arial"/>
-                <w:sz w:val="20"/>
-                <w:szCs w:val="20"/>
-                <w:lang w:val="ru-RU"/>
-              </w:rPr>
-              <w:t xml:space="preserve"> = </w:t>
-            </w:r>
-            <w:r>
-              <w:rPr>
-                <w:rFonts w:ascii="Arial" w:eastAsia="Arial" w:hAnsi="Arial" w:cs="Arial"/>
-                <w:sz w:val="20"/>
-                <w:szCs w:val="20"/>
-                <w:lang w:val="ru-RU"/>
-              </w:rPr>
-              <w:t>4</w:t>
-            </w:r>
-          </w:p>
-        </w:tc>
-        <w:tc>
-          <w:tcPr>
-            <w:tcW w:w="2977" w:type="dxa"/>
+                <w:rFonts w:ascii="Arial" w:hAnsi="Arial" w:cs="Arial"/>
+                <w:sz w:val="20"/>
+                <w:szCs w:val="20"/>
+              </w:rPr>
+            </w:pPr>
+          </w:p>
+        </w:tc>
+      </w:tr>
+      <w:tr>
+        <w:tc>
+          <w:tcPr>
+            <w:tcW w:w="1518" w:type="dxa"/>
             <w:tcBorders>
               <w:top w:val="single" w:sz="12" w:space="0" w:color="666666"/>
               <w:left w:val="single" w:sz="12" w:space="0" w:color="666666"/>
@@ -1613,26 +1359,43 @@
               <w:spacing w:line="240" w:lineRule="auto"/>
               <w:jc w:val="center"/>
               <w:rPr>
-                <w:rFonts w:ascii="Courier New" w:eastAsia="Courier New" w:hAnsi="Courier New" w:cs="Courier New"/>
-                <w:sz w:val="20"/>
-                <w:szCs w:val="20"/>
-                <w:lang w:val="ru-RU"/>
-              </w:rPr>
-            </w:pPr>
-            <w:r>
-              <w:rPr>
-                <w:rFonts w:ascii="Courier New" w:eastAsia="Courier New" w:hAnsi="Courier New" w:cs="Courier New"/>
-                <w:sz w:val="20"/>
-                <w:szCs w:val="20"/>
-                <w:lang w:val="ru-RU"/>
-              </w:rPr>
-              <w:t>99.6295722017725475</w:t>
-            </w:r>
-          </w:p>
-        </w:tc>
-        <w:tc>
-          <w:tcPr>
-            <w:tcW w:w="1447" w:type="dxa"/>
+                <w:rFonts w:ascii="Arial Narrow" w:hAnsi="Arial Narrow"/>
+                <w:sz w:val="20"/>
+                <w:szCs w:val="20"/>
+                <w:lang w:val="uk-UA"/>
+              </w:rPr>
+            </w:pPr>
+            <w:r>
+              <w:rPr>
+                <w:rFonts w:ascii="Arial Narrow" w:hAnsi="Arial Narrow"/>
+                <w:sz w:val="20"/>
+                <w:szCs w:val="20"/>
+                <w:lang w:val="uk-UA"/>
+              </w:rPr>
+              <w:t>T</w:t>
+            </w:r>
+            <w:r>
+              <w:rPr>
+                <w:rFonts w:ascii="Arial Narrow" w:hAnsi="Arial Narrow"/>
+                <w:sz w:val="20"/>
+                <w:szCs w:val="20"/>
+              </w:rPr>
+              <w:t>C-</w:t>
+            </w:r>
+            <w:r>
+              <w:rPr>
+                <w:rFonts w:ascii="Arial Narrow" w:hAnsi="Arial Narrow"/>
+                <w:sz w:val="20"/>
+                <w:szCs w:val="20"/>
+                <w:lang w:val="uk-UA"/>
+              </w:rPr>
+              <w:t>02</w:t>
+            </w:r>
+          </w:p>
+        </w:tc>
+        <w:tc>
+          <w:tcPr>
+            <w:tcW w:w="3118" w:type="dxa"/>
             <w:tcBorders>
               <w:top w:val="single" w:sz="12" w:space="0" w:color="666666"/>
               <w:left w:val="single" w:sz="12" w:space="0" w:color="666666"/>
@@ -1654,18 +1417,82 @@
               <w:spacing w:line="240" w:lineRule="auto"/>
               <w:jc w:val="center"/>
               <w:rPr>
-                <w:rFonts w:ascii="Arial" w:hAnsi="Arial" w:cs="Arial"/>
-                <w:sz w:val="20"/>
-                <w:szCs w:val="20"/>
-              </w:rPr>
-            </w:pPr>
-          </w:p>
-        </w:tc>
-      </w:tr>
-      <w:tr>
-        <w:tc>
-          <w:tcPr>
-            <w:tcW w:w="1518" w:type="dxa"/>
+                <w:rFonts w:ascii="Arial" w:eastAsia="Arial" w:hAnsi="Arial" w:cs="Arial"/>
+                <w:sz w:val="20"/>
+                <w:szCs w:val="20"/>
+                <w:lang w:val="ru-RU"/>
+              </w:rPr>
+            </w:pPr>
+            <w:r>
+              <w:rPr>
+                <w:rFonts w:ascii="Arial" w:eastAsia="Arial" w:hAnsi="Arial" w:cs="Arial"/>
+                <w:sz w:val="20"/>
+                <w:szCs w:val="20"/>
+              </w:rPr>
+              <w:t>X</w:t>
+            </w:r>
+            <w:r>
+              <w:rPr>
+                <w:rFonts w:ascii="Arial" w:eastAsia="Arial" w:hAnsi="Arial" w:cs="Arial"/>
+                <w:sz w:val="20"/>
+                <w:szCs w:val="20"/>
+                <w:lang w:val="ru-RU"/>
+              </w:rPr>
+              <w:t xml:space="preserve"> = </w:t>
+            </w:r>
+            <w:r>
+              <w:rPr>
+                <w:rFonts w:ascii="Arial" w:eastAsia="Arial" w:hAnsi="Arial" w:cs="Arial"/>
+                <w:sz w:val="20"/>
+                <w:szCs w:val="20"/>
+                <w:lang w:val="ru-RU"/>
+              </w:rPr>
+              <w:t>15</w:t>
+            </w:r>
+          </w:p>
+          <w:p>
+            <w:pPr>
+              <w:widowControl w:val="0"/>
+              <w:spacing w:line="240" w:lineRule="auto"/>
+              <w:jc w:val="center"/>
+              <w:rPr>
+                <w:rFonts w:ascii="Arial" w:eastAsia="Arial" w:hAnsi="Arial" w:cs="Arial"/>
+                <w:sz w:val="20"/>
+                <w:szCs w:val="20"/>
+                <w:lang w:val="uk-UA"/>
+              </w:rPr>
+            </w:pPr>
+            <w:r>
+              <w:rPr>
+                <w:rFonts w:ascii="Arial" w:eastAsia="Arial" w:hAnsi="Arial" w:cs="Arial"/>
+                <w:sz w:val="20"/>
+                <w:szCs w:val="20"/>
+              </w:rPr>
+              <w:t>Z</w:t>
+            </w:r>
+            <w:r>
+              <w:rPr>
+                <w:rFonts w:ascii="Arial" w:eastAsia="Arial" w:hAnsi="Arial" w:cs="Arial"/>
+                <w:sz w:val="20"/>
+                <w:szCs w:val="20"/>
+                <w:lang w:val="ru-RU"/>
+              </w:rPr>
+              <w:t xml:space="preserve"> = </w:t>
+            </w:r>
+            <w:r>
+              <w:rPr>
+                <w:rFonts w:ascii="Arial" w:eastAsia="Arial" w:hAnsi="Arial" w:cs="Arial"/>
+                <w:sz w:val="20"/>
+                <w:szCs w:val="20"/>
+                <w:lang w:val="ru-RU"/>
+              </w:rPr>
+              <w:t>0</w:t>
+            </w:r>
+          </w:p>
+        </w:tc>
+        <w:tc>
+          <w:tcPr>
+            <w:tcW w:w="2977" w:type="dxa"/>
             <w:tcBorders>
               <w:top w:val="single" w:sz="12" w:space="0" w:color="666666"/>
               <w:left w:val="single" w:sz="12" w:space="0" w:color="666666"/>
@@ -1687,43 +1514,26 @@
               <w:spacing w:line="240" w:lineRule="auto"/>
               <w:jc w:val="center"/>
               <w:rPr>
-                <w:rFonts w:ascii="Arial Narrow" w:hAnsi="Arial Narrow"/>
-                <w:sz w:val="20"/>
-                <w:szCs w:val="20"/>
-                <w:lang w:val="uk-UA"/>
-              </w:rPr>
-            </w:pPr>
-            <w:r>
-              <w:rPr>
-                <w:rFonts w:ascii="Arial Narrow" w:hAnsi="Arial Narrow"/>
-                <w:sz w:val="20"/>
-                <w:szCs w:val="20"/>
-                <w:lang w:val="uk-UA"/>
-              </w:rPr>
-              <w:t>T</w:t>
-            </w:r>
-            <w:r>
-              <w:rPr>
-                <w:rFonts w:ascii="Arial Narrow" w:hAnsi="Arial Narrow"/>
-                <w:sz w:val="20"/>
-                <w:szCs w:val="20"/>
-              </w:rPr>
-              <w:t>C-</w:t>
-            </w:r>
-            <w:r>
-              <w:rPr>
-                <w:rFonts w:ascii="Arial Narrow" w:hAnsi="Arial Narrow"/>
-                <w:sz w:val="20"/>
-                <w:szCs w:val="20"/>
-                <w:lang w:val="uk-UA"/>
-              </w:rPr>
-              <w:t>02</w:t>
-            </w:r>
-          </w:p>
-        </w:tc>
-        <w:tc>
-          <w:tcPr>
-            <w:tcW w:w="3118" w:type="dxa"/>
+                <w:rFonts w:ascii="Courier New" w:eastAsia="Courier New" w:hAnsi="Courier New" w:cs="Courier New"/>
+                <w:sz w:val="20"/>
+                <w:szCs w:val="20"/>
+                <w:lang w:val="uk-UA"/>
+              </w:rPr>
+            </w:pPr>
+            <w:r>
+              <w:rPr>
+                <w:rFonts w:ascii="Courier New" w:eastAsia="Courier New" w:hAnsi="Courier New" w:cs="Courier New"/>
+                <w:sz w:val="20"/>
+                <w:szCs w:val="20"/>
+                <w:lang w:val="uk-UA"/>
+              </w:rPr>
+              <w:t>5.159332965101855</w:t>
+            </w:r>
+          </w:p>
+        </w:tc>
+        <w:tc>
+          <w:tcPr>
+            <w:tcW w:w="1447" w:type="dxa"/>
             <w:tcBorders>
               <w:top w:val="single" w:sz="12" w:space="0" w:color="666666"/>
               <w:left w:val="single" w:sz="12" w:space="0" w:color="666666"/>
@@ -1745,121 +1555,19 @@
               <w:spacing w:line="240" w:lineRule="auto"/>
               <w:jc w:val="center"/>
               <w:rPr>
-                <w:rFonts w:ascii="Arial" w:eastAsia="Arial" w:hAnsi="Arial" w:cs="Arial"/>
-                <w:sz w:val="20"/>
-                <w:szCs w:val="20"/>
-                <w:lang w:val="ru-RU"/>
-              </w:rPr>
-            </w:pPr>
-            <w:r>
-              <w:rPr>
-                <w:rFonts w:ascii="Arial" w:eastAsia="Arial" w:hAnsi="Arial" w:cs="Arial"/>
-                <w:sz w:val="20"/>
-                <w:szCs w:val="20"/>
-              </w:rPr>
-              <w:t>X</w:t>
-            </w:r>
-            <w:r>
-              <w:rPr>
-                <w:rFonts w:ascii="Arial" w:eastAsia="Arial" w:hAnsi="Arial" w:cs="Arial"/>
-                <w:sz w:val="20"/>
-                <w:szCs w:val="20"/>
-                <w:lang w:val="ru-RU"/>
-              </w:rPr>
-              <w:t xml:space="preserve"> = </w:t>
-            </w:r>
-            <w:r>
-              <w:rPr>
-                <w:rFonts w:ascii="Arial" w:eastAsia="Arial" w:hAnsi="Arial" w:cs="Arial"/>
-                <w:sz w:val="20"/>
-                <w:szCs w:val="20"/>
-                <w:lang w:val="ru-RU"/>
-              </w:rPr>
-              <w:t>15</w:t>
-            </w:r>
-          </w:p>
-          <w:p>
-            <w:pPr>
-              <w:widowControl w:val="0"/>
-              <w:spacing w:line="240" w:lineRule="auto"/>
-              <w:jc w:val="center"/>
-              <w:rPr>
-                <w:rFonts w:ascii="Arial" w:eastAsia="Arial" w:hAnsi="Arial" w:cs="Arial"/>
-                <w:sz w:val="20"/>
-                <w:szCs w:val="20"/>
-                <w:lang w:val="ru-RU"/>
-              </w:rPr>
-            </w:pPr>
-            <w:r>
-              <w:rPr>
-                <w:rFonts w:ascii="Arial" w:eastAsia="Arial" w:hAnsi="Arial" w:cs="Arial"/>
-                <w:sz w:val="20"/>
-                <w:szCs w:val="20"/>
-              </w:rPr>
-              <w:t>Y</w:t>
-            </w:r>
-            <w:r>
-              <w:rPr>
-                <w:rFonts w:ascii="Arial" w:eastAsia="Arial" w:hAnsi="Arial" w:cs="Arial"/>
-                <w:sz w:val="20"/>
-                <w:szCs w:val="20"/>
-                <w:lang w:val="ru-RU"/>
-              </w:rPr>
-              <w:t xml:space="preserve"> = </w:t>
-            </w:r>
-            <w:r>
-              <w:rPr>
-                <w:rFonts w:ascii="Arial" w:eastAsia="Arial" w:hAnsi="Arial" w:cs="Arial"/>
-                <w:sz w:val="20"/>
-                <w:szCs w:val="20"/>
-                <w:lang w:val="ru-RU"/>
-              </w:rPr>
-              <w:t>14</w:t>
-            </w:r>
-          </w:p>
-          <w:p>
-            <w:pPr>
-              <w:widowControl w:val="0"/>
-              <w:spacing w:line="240" w:lineRule="auto"/>
-              <w:jc w:val="center"/>
-              <w:rPr>
-                <w:rFonts w:ascii="Arial" w:eastAsia="Arial" w:hAnsi="Arial" w:cs="Arial"/>
-                <w:sz w:val="20"/>
-                <w:szCs w:val="20"/>
-                <w:lang w:val="uk-UA"/>
-              </w:rPr>
-            </w:pPr>
-            <w:r>
-              <w:rPr>
-                <w:rFonts w:ascii="Arial" w:eastAsia="Arial" w:hAnsi="Arial" w:cs="Arial"/>
-                <w:sz w:val="20"/>
-                <w:szCs w:val="20"/>
-              </w:rPr>
-              <w:t>Z</w:t>
-            </w:r>
-            <w:r>
-              <w:rPr>
-                <w:rFonts w:ascii="Arial" w:eastAsia="Arial" w:hAnsi="Arial" w:cs="Arial"/>
-                <w:sz w:val="20"/>
-                <w:szCs w:val="20"/>
-                <w:lang w:val="ru-RU"/>
-              </w:rPr>
-              <w:t xml:space="preserve"> = </w:t>
-            </w:r>
-            <w:r>
-              <w:rPr>
-                <w:rFonts w:ascii="Arial" w:eastAsia="Arial" w:hAnsi="Arial" w:cs="Arial"/>
-                <w:sz w:val="20"/>
-                <w:szCs w:val="20"/>
-                <w:lang w:val="ru-RU"/>
-              </w:rPr>
-              <w:t>0</w:t>
-            </w:r>
-          </w:p>
-        </w:tc>
-        <w:tc>
-          <w:tcPr>
-            <w:tcW w:w="2977" w:type="dxa"/>
+                <w:rFonts w:ascii="Arial" w:hAnsi="Arial" w:cs="Arial"/>
+                <w:sz w:val="20"/>
+                <w:szCs w:val="20"/>
+                <w:lang w:val="uk-UA"/>
+              </w:rPr>
+            </w:pPr>
+          </w:p>
+        </w:tc>
+      </w:tr>
+      <w:tr>
+        <w:tc>
+          <w:tcPr>
+            <w:tcW w:w="1518" w:type="dxa"/>
             <w:tcBorders>
               <w:top w:val="single" w:sz="12" w:space="0" w:color="666666"/>
               <w:left w:val="single" w:sz="12" w:space="0" w:color="666666"/>
@@ -1881,26 +1589,43 @@
               <w:spacing w:line="240" w:lineRule="auto"/>
               <w:jc w:val="center"/>
               <w:rPr>
-                <w:rFonts w:ascii="Courier New" w:eastAsia="Courier New" w:hAnsi="Courier New" w:cs="Courier New"/>
-                <w:sz w:val="20"/>
-                <w:szCs w:val="20"/>
-                <w:lang w:val="uk-UA"/>
-              </w:rPr>
-            </w:pPr>
-            <w:r>
-              <w:rPr>
-                <w:rFonts w:ascii="Courier New" w:eastAsia="Courier New" w:hAnsi="Courier New" w:cs="Courier New"/>
-                <w:sz w:val="20"/>
-                <w:szCs w:val="20"/>
-                <w:lang w:val="uk-UA"/>
-              </w:rPr>
-              <w:t>4.1447515770257375</w:t>
-            </w:r>
-          </w:p>
-        </w:tc>
-        <w:tc>
-          <w:tcPr>
-            <w:tcW w:w="1447" w:type="dxa"/>
+                <w:rFonts w:ascii="Arial Narrow" w:hAnsi="Arial Narrow"/>
+                <w:sz w:val="20"/>
+                <w:szCs w:val="20"/>
+                <w:lang w:val="uk-UA"/>
+              </w:rPr>
+            </w:pPr>
+            <w:r>
+              <w:rPr>
+                <w:rFonts w:ascii="Arial Narrow" w:hAnsi="Arial Narrow"/>
+                <w:sz w:val="20"/>
+                <w:szCs w:val="20"/>
+                <w:lang w:val="uk-UA"/>
+              </w:rPr>
+              <w:t>T</w:t>
+            </w:r>
+            <w:r>
+              <w:rPr>
+                <w:rFonts w:ascii="Arial Narrow" w:hAnsi="Arial Narrow"/>
+                <w:sz w:val="20"/>
+                <w:szCs w:val="20"/>
+              </w:rPr>
+              <w:t>C-</w:t>
+            </w:r>
+            <w:r>
+              <w:rPr>
+                <w:rFonts w:ascii="Arial Narrow" w:hAnsi="Arial Narrow"/>
+                <w:sz w:val="20"/>
+                <w:szCs w:val="20"/>
+                <w:lang w:val="uk-UA"/>
+              </w:rPr>
+              <w:t>03</w:t>
+            </w:r>
+          </w:p>
+        </w:tc>
+        <w:tc>
+          <w:tcPr>
+            <w:tcW w:w="3118" w:type="dxa"/>
             <w:tcBorders>
               <w:top w:val="single" w:sz="12" w:space="0" w:color="666666"/>
               <w:left w:val="single" w:sz="12" w:space="0" w:color="666666"/>
@@ -1922,19 +1647,78 @@
               <w:spacing w:line="240" w:lineRule="auto"/>
               <w:jc w:val="center"/>
               <w:rPr>
-                <w:rFonts w:ascii="Arial" w:hAnsi="Arial" w:cs="Arial"/>
-                <w:sz w:val="20"/>
-                <w:szCs w:val="20"/>
-                <w:lang w:val="uk-UA"/>
-              </w:rPr>
-            </w:pPr>
-          </w:p>
-        </w:tc>
-      </w:tr>
-      <w:tr>
-        <w:tc>
-          <w:tcPr>
-            <w:tcW w:w="1518" w:type="dxa"/>
+                <w:rFonts w:ascii="Arial" w:eastAsia="Arial" w:hAnsi="Arial" w:cs="Arial"/>
+                <w:sz w:val="20"/>
+                <w:szCs w:val="20"/>
+              </w:rPr>
+            </w:pPr>
+            <w:r>
+              <w:rPr>
+                <w:rFonts w:ascii="Arial" w:eastAsia="Arial" w:hAnsi="Arial" w:cs="Arial"/>
+                <w:sz w:val="20"/>
+                <w:szCs w:val="20"/>
+              </w:rPr>
+              <w:t>X</w:t>
+            </w:r>
+            <w:r>
+              <w:rPr>
+                <w:rFonts w:ascii="Arial" w:eastAsia="Arial" w:hAnsi="Arial" w:cs="Arial"/>
+                <w:sz w:val="20"/>
+                <w:szCs w:val="20"/>
+                <w:lang w:val="ru-RU"/>
+              </w:rPr>
+              <w:t xml:space="preserve"> = </w:t>
+            </w:r>
+            <w:r>
+              <w:rPr>
+                <w:rFonts w:ascii="Arial" w:eastAsia="Arial" w:hAnsi="Arial" w:cs="Arial"/>
+                <w:sz w:val="20"/>
+                <w:szCs w:val="20"/>
+              </w:rPr>
+              <w:t>5</w:t>
+            </w:r>
+          </w:p>
+          <w:p>
+            <w:pPr>
+              <w:widowControl w:val="0"/>
+              <w:spacing w:line="240" w:lineRule="auto"/>
+              <w:jc w:val="center"/>
+              <w:rPr>
+                <w:rFonts w:ascii="Arial" w:eastAsia="Arial" w:hAnsi="Arial" w:cs="Arial"/>
+                <w:sz w:val="20"/>
+                <w:szCs w:val="20"/>
+              </w:rPr>
+            </w:pPr>
+            <w:r>
+              <w:rPr>
+                <w:rFonts w:ascii="Arial" w:eastAsia="Arial" w:hAnsi="Arial" w:cs="Arial"/>
+                <w:sz w:val="20"/>
+                <w:szCs w:val="20"/>
+              </w:rPr>
+              <w:t>Z</w:t>
+            </w:r>
+            <w:r>
+              <w:rPr>
+                <w:rFonts w:ascii="Arial" w:eastAsia="Arial" w:hAnsi="Arial" w:cs="Arial"/>
+                <w:sz w:val="20"/>
+                <w:szCs w:val="20"/>
+                <w:lang w:val="ru-RU"/>
+              </w:rPr>
+              <w:t xml:space="preserve"> = </w:t>
+            </w:r>
+            <w:r>
+              <w:rPr>
+                <w:rFonts w:ascii="Arial" w:eastAsia="Arial" w:hAnsi="Arial" w:cs="Arial"/>
+                <w:sz w:val="20"/>
+                <w:szCs w:val="20"/>
+              </w:rPr>
+              <w:t>3</w:t>
+            </w:r>
+          </w:p>
+        </w:tc>
+        <w:tc>
+          <w:tcPr>
+            <w:tcW w:w="2977" w:type="dxa"/>
             <w:tcBorders>
               <w:top w:val="single" w:sz="12" w:space="0" w:color="666666"/>
               <w:left w:val="single" w:sz="12" w:space="0" w:color="666666"/>
@@ -1956,43 +1740,26 @@
               <w:spacing w:line="240" w:lineRule="auto"/>
               <w:jc w:val="center"/>
               <w:rPr>
-                <w:rFonts w:ascii="Arial Narrow" w:hAnsi="Arial Narrow"/>
-                <w:sz w:val="20"/>
-                <w:szCs w:val="20"/>
-                <w:lang w:val="uk-UA"/>
-              </w:rPr>
-            </w:pPr>
-            <w:r>
-              <w:rPr>
-                <w:rFonts w:ascii="Arial Narrow" w:hAnsi="Arial Narrow"/>
-                <w:sz w:val="20"/>
-                <w:szCs w:val="20"/>
-                <w:lang w:val="uk-UA"/>
-              </w:rPr>
-              <w:t>T</w:t>
-            </w:r>
-            <w:r>
-              <w:rPr>
-                <w:rFonts w:ascii="Arial Narrow" w:hAnsi="Arial Narrow"/>
-                <w:sz w:val="20"/>
-                <w:szCs w:val="20"/>
-              </w:rPr>
-              <w:t>C-</w:t>
-            </w:r>
-            <w:r>
-              <w:rPr>
-                <w:rFonts w:ascii="Arial Narrow" w:hAnsi="Arial Narrow"/>
-                <w:sz w:val="20"/>
-                <w:szCs w:val="20"/>
-                <w:lang w:val="uk-UA"/>
-              </w:rPr>
-              <w:t>03</w:t>
-            </w:r>
-          </w:p>
-        </w:tc>
-        <w:tc>
-          <w:tcPr>
-            <w:tcW w:w="3118" w:type="dxa"/>
+                <w:rFonts w:ascii="Courier New" w:eastAsia="Courier New" w:hAnsi="Courier New" w:cs="Courier New"/>
+                <w:sz w:val="20"/>
+                <w:szCs w:val="20"/>
+                <w:lang w:val="uk-UA"/>
+              </w:rPr>
+            </w:pPr>
+            <w:r>
+              <w:rPr>
+                <w:rFonts w:ascii="Courier New" w:eastAsia="Courier New" w:hAnsi="Courier New" w:cs="Courier New"/>
+                <w:sz w:val="20"/>
+                <w:szCs w:val="20"/>
+                <w:lang w:val="uk-UA"/>
+              </w:rPr>
+              <w:t>52.2812126271823063</w:t>
+            </w:r>
+          </w:p>
+        </w:tc>
+        <w:tc>
+          <w:tcPr>
+            <w:tcW w:w="1447" w:type="dxa"/>
             <w:tcBorders>
               <w:top w:val="single" w:sz="12" w:space="0" w:color="666666"/>
               <w:left w:val="single" w:sz="12" w:space="0" w:color="666666"/>
@@ -2014,121 +1781,19 @@
               <w:spacing w:line="240" w:lineRule="auto"/>
               <w:jc w:val="center"/>
               <w:rPr>
-                <w:rFonts w:ascii="Arial" w:eastAsia="Arial" w:hAnsi="Arial" w:cs="Arial"/>
-                <w:sz w:val="20"/>
-                <w:szCs w:val="20"/>
-                <w:lang w:val="ru-RU"/>
-              </w:rPr>
-            </w:pPr>
-            <w:r>
-              <w:rPr>
-                <w:rFonts w:ascii="Arial" w:eastAsia="Arial" w:hAnsi="Arial" w:cs="Arial"/>
-                <w:sz w:val="20"/>
-                <w:szCs w:val="20"/>
-              </w:rPr>
-              <w:t>X</w:t>
-            </w:r>
-            <w:r>
-              <w:rPr>
-                <w:rFonts w:ascii="Arial" w:eastAsia="Arial" w:hAnsi="Arial" w:cs="Arial"/>
-                <w:sz w:val="20"/>
-                <w:szCs w:val="20"/>
-                <w:lang w:val="ru-RU"/>
-              </w:rPr>
-              <w:t xml:space="preserve"> = </w:t>
-            </w:r>
-            <w:r>
-              <w:rPr>
-                <w:rFonts w:ascii="Arial" w:eastAsia="Arial" w:hAnsi="Arial" w:cs="Arial"/>
-                <w:sz w:val="20"/>
-                <w:szCs w:val="20"/>
-                <w:lang w:val="ru-RU"/>
-              </w:rPr>
-              <w:t>1</w:t>
-            </w:r>
-          </w:p>
-          <w:p>
-            <w:pPr>
-              <w:widowControl w:val="0"/>
-              <w:spacing w:line="240" w:lineRule="auto"/>
-              <w:jc w:val="center"/>
-              <w:rPr>
-                <w:rFonts w:ascii="Arial" w:eastAsia="Arial" w:hAnsi="Arial" w:cs="Arial"/>
-                <w:sz w:val="20"/>
-                <w:szCs w:val="20"/>
-                <w:lang w:val="ru-RU"/>
-              </w:rPr>
-            </w:pPr>
-            <w:r>
-              <w:rPr>
-                <w:rFonts w:ascii="Arial" w:eastAsia="Arial" w:hAnsi="Arial" w:cs="Arial"/>
-                <w:sz w:val="20"/>
-                <w:szCs w:val="20"/>
-              </w:rPr>
-              <w:t>Y</w:t>
-            </w:r>
-            <w:r>
-              <w:rPr>
-                <w:rFonts w:ascii="Arial" w:eastAsia="Arial" w:hAnsi="Arial" w:cs="Arial"/>
-                <w:sz w:val="20"/>
-                <w:szCs w:val="20"/>
-                <w:lang w:val="ru-RU"/>
-              </w:rPr>
-              <w:t xml:space="preserve"> = </w:t>
-            </w:r>
-            <w:r>
-              <w:rPr>
-                <w:rFonts w:ascii="Arial" w:eastAsia="Arial" w:hAnsi="Arial" w:cs="Arial"/>
-                <w:sz w:val="20"/>
-                <w:szCs w:val="20"/>
-                <w:lang w:val="ru-RU"/>
-              </w:rPr>
-              <w:t>3</w:t>
-            </w:r>
-          </w:p>
-          <w:p>
-            <w:pPr>
-              <w:widowControl w:val="0"/>
-              <w:spacing w:line="240" w:lineRule="auto"/>
-              <w:jc w:val="center"/>
-              <w:rPr>
-                <w:rFonts w:ascii="Arial" w:eastAsia="Arial" w:hAnsi="Arial" w:cs="Arial"/>
-                <w:sz w:val="20"/>
-                <w:szCs w:val="20"/>
-                <w:lang w:val="ru-RU"/>
-              </w:rPr>
-            </w:pPr>
-            <w:r>
-              <w:rPr>
-                <w:rFonts w:ascii="Arial" w:eastAsia="Arial" w:hAnsi="Arial" w:cs="Arial"/>
-                <w:sz w:val="20"/>
-                <w:szCs w:val="20"/>
-              </w:rPr>
-              <w:t>Z</w:t>
-            </w:r>
-            <w:r>
-              <w:rPr>
-                <w:rFonts w:ascii="Arial" w:eastAsia="Arial" w:hAnsi="Arial" w:cs="Arial"/>
-                <w:sz w:val="20"/>
-                <w:szCs w:val="20"/>
-                <w:lang w:val="ru-RU"/>
-              </w:rPr>
-              <w:t xml:space="preserve"> = </w:t>
-            </w:r>
-            <w:r>
-              <w:rPr>
-                <w:rFonts w:ascii="Arial" w:eastAsia="Arial" w:hAnsi="Arial" w:cs="Arial"/>
-                <w:sz w:val="20"/>
-                <w:szCs w:val="20"/>
-                <w:lang w:val="ru-RU"/>
-              </w:rPr>
-              <w:t>2</w:t>
-            </w:r>
-          </w:p>
-        </w:tc>
-        <w:tc>
-          <w:tcPr>
-            <w:tcW w:w="2977" w:type="dxa"/>
+                <w:rFonts w:ascii="Arial" w:hAnsi="Arial" w:cs="Arial"/>
+                <w:sz w:val="20"/>
+                <w:szCs w:val="20"/>
+                <w:lang w:val="uk-UA"/>
+              </w:rPr>
+            </w:pPr>
+          </w:p>
+        </w:tc>
+      </w:tr>
+      <w:tr>
+        <w:tc>
+          <w:tcPr>
+            <w:tcW w:w="1518" w:type="dxa"/>
             <w:tcBorders>
               <w:top w:val="single" w:sz="12" w:space="0" w:color="666666"/>
               <w:left w:val="single" w:sz="12" w:space="0" w:color="666666"/>
@@ -2150,26 +1815,43 @@
               <w:spacing w:line="240" w:lineRule="auto"/>
               <w:jc w:val="center"/>
               <w:rPr>
-                <w:rFonts w:ascii="Courier New" w:eastAsia="Courier New" w:hAnsi="Courier New" w:cs="Courier New"/>
-                <w:sz w:val="20"/>
-                <w:szCs w:val="20"/>
-                <w:lang w:val="uk-UA"/>
-              </w:rPr>
-            </w:pPr>
-            <w:r>
-              <w:rPr>
-                <w:rFonts w:ascii="Courier New" w:eastAsia="Courier New" w:hAnsi="Courier New" w:cs="Courier New"/>
-                <w:sz w:val="20"/>
-                <w:szCs w:val="20"/>
-                <w:lang w:val="uk-UA"/>
-              </w:rPr>
-              <w:t>13.67122979015682</w:t>
-            </w:r>
-          </w:p>
-        </w:tc>
-        <w:tc>
-          <w:tcPr>
-            <w:tcW w:w="1447" w:type="dxa"/>
+                <w:rFonts w:ascii="Arial Narrow" w:hAnsi="Arial Narrow"/>
+                <w:sz w:val="20"/>
+                <w:szCs w:val="20"/>
+                <w:lang w:val="uk-UA"/>
+              </w:rPr>
+            </w:pPr>
+            <w:r>
+              <w:rPr>
+                <w:rFonts w:ascii="Arial Narrow" w:hAnsi="Arial Narrow"/>
+                <w:sz w:val="20"/>
+                <w:szCs w:val="20"/>
+                <w:lang w:val="uk-UA"/>
+              </w:rPr>
+              <w:t>T</w:t>
+            </w:r>
+            <w:r>
+              <w:rPr>
+                <w:rFonts w:ascii="Arial Narrow" w:hAnsi="Arial Narrow"/>
+                <w:sz w:val="20"/>
+                <w:szCs w:val="20"/>
+              </w:rPr>
+              <w:t>C-</w:t>
+            </w:r>
+            <w:r>
+              <w:rPr>
+                <w:rFonts w:ascii="Arial Narrow" w:hAnsi="Arial Narrow"/>
+                <w:sz w:val="20"/>
+                <w:szCs w:val="20"/>
+                <w:lang w:val="uk-UA"/>
+              </w:rPr>
+              <w:t>04</w:t>
+            </w:r>
+          </w:p>
+        </w:tc>
+        <w:tc>
+          <w:tcPr>
+            <w:tcW w:w="3118" w:type="dxa"/>
             <w:tcBorders>
               <w:top w:val="single" w:sz="12" w:space="0" w:color="666666"/>
               <w:left w:val="single" w:sz="12" w:space="0" w:color="666666"/>
@@ -2191,19 +1873,82 @@
               <w:spacing w:line="240" w:lineRule="auto"/>
               <w:jc w:val="center"/>
               <w:rPr>
-                <w:rFonts w:ascii="Arial" w:hAnsi="Arial" w:cs="Arial"/>
-                <w:sz w:val="20"/>
-                <w:szCs w:val="20"/>
-                <w:lang w:val="uk-UA"/>
-              </w:rPr>
-            </w:pPr>
-          </w:p>
-        </w:tc>
-      </w:tr>
-      <w:tr>
-        <w:tc>
-          <w:tcPr>
-            <w:tcW w:w="1518" w:type="dxa"/>
+                <w:rFonts w:ascii="Arial" w:eastAsia="Arial" w:hAnsi="Arial" w:cs="Arial"/>
+                <w:sz w:val="20"/>
+                <w:szCs w:val="20"/>
+                <w:lang w:val="ru-RU"/>
+              </w:rPr>
+            </w:pPr>
+            <w:r>
+              <w:rPr>
+                <w:rFonts w:ascii="Arial" w:eastAsia="Arial" w:hAnsi="Arial" w:cs="Arial"/>
+                <w:sz w:val="20"/>
+                <w:szCs w:val="20"/>
+              </w:rPr>
+              <w:t>X</w:t>
+            </w:r>
+            <w:r>
+              <w:rPr>
+                <w:rFonts w:ascii="Arial" w:eastAsia="Arial" w:hAnsi="Arial" w:cs="Arial"/>
+                <w:sz w:val="20"/>
+                <w:szCs w:val="20"/>
+                <w:lang w:val="ru-RU"/>
+              </w:rPr>
+              <w:t xml:space="preserve"> = </w:t>
+            </w:r>
+            <w:r>
+              <w:rPr>
+                <w:rFonts w:ascii="Arial" w:eastAsia="Arial" w:hAnsi="Arial" w:cs="Arial"/>
+                <w:sz w:val="20"/>
+                <w:szCs w:val="20"/>
+                <w:lang w:val="ru-RU"/>
+              </w:rPr>
+              <w:t>90</w:t>
+            </w:r>
+          </w:p>
+          <w:p>
+            <w:pPr>
+              <w:widowControl w:val="0"/>
+              <w:spacing w:line="240" w:lineRule="auto"/>
+              <w:jc w:val="center"/>
+              <w:rPr>
+                <w:rFonts w:ascii="Arial" w:eastAsia="Arial" w:hAnsi="Arial" w:cs="Arial"/>
+                <w:sz w:val="20"/>
+                <w:szCs w:val="20"/>
+                <w:lang w:val="ru-RU"/>
+              </w:rPr>
+            </w:pPr>
+            <w:r>
+              <w:rPr>
+                <w:rFonts w:ascii="Arial" w:eastAsia="Arial" w:hAnsi="Arial" w:cs="Arial"/>
+                <w:sz w:val="20"/>
+                <w:szCs w:val="20"/>
+              </w:rPr>
+              <w:t>Z</w:t>
+            </w:r>
+            <w:r>
+              <w:rPr>
+                <w:rFonts w:ascii="Arial" w:eastAsia="Arial" w:hAnsi="Arial" w:cs="Arial"/>
+                <w:sz w:val="20"/>
+                <w:szCs w:val="20"/>
+                <w:lang w:val="ru-RU"/>
+              </w:rPr>
+              <w:t xml:space="preserve"> = </w:t>
+            </w:r>
+            <w:r>
+              <w:rPr>
+                <w:rFonts w:ascii="Arial" w:eastAsia="Arial" w:hAnsi="Arial" w:cs="Arial"/>
+                <w:sz w:val="20"/>
+                <w:szCs w:val="20"/>
+                <w:lang w:val="ru-RU"/>
+              </w:rPr>
+              <w:t>1</w:t>
+            </w:r>
+          </w:p>
+        </w:tc>
+        <w:tc>
+          <w:tcPr>
+            <w:tcW w:w="2977" w:type="dxa"/>
             <w:tcBorders>
               <w:top w:val="single" w:sz="12" w:space="0" w:color="666666"/>
               <w:left w:val="single" w:sz="12" w:space="0" w:color="666666"/>
@@ -2225,43 +1970,26 @@
               <w:spacing w:line="240" w:lineRule="auto"/>
               <w:jc w:val="center"/>
               <w:rPr>
-                <w:rFonts w:ascii="Arial Narrow" w:hAnsi="Arial Narrow"/>
-                <w:sz w:val="20"/>
-                <w:szCs w:val="20"/>
-                <w:lang w:val="uk-UA"/>
-              </w:rPr>
-            </w:pPr>
-            <w:r>
-              <w:rPr>
-                <w:rFonts w:ascii="Arial Narrow" w:hAnsi="Arial Narrow"/>
-                <w:sz w:val="20"/>
-                <w:szCs w:val="20"/>
-                <w:lang w:val="uk-UA"/>
-              </w:rPr>
-              <w:t>T</w:t>
-            </w:r>
-            <w:r>
-              <w:rPr>
-                <w:rFonts w:ascii="Arial Narrow" w:hAnsi="Arial Narrow"/>
-                <w:sz w:val="20"/>
-                <w:szCs w:val="20"/>
-              </w:rPr>
-              <w:t>C-</w:t>
-            </w:r>
-            <w:r>
-              <w:rPr>
-                <w:rFonts w:ascii="Arial Narrow" w:hAnsi="Arial Narrow"/>
-                <w:sz w:val="20"/>
-                <w:szCs w:val="20"/>
-                <w:lang w:val="uk-UA"/>
-              </w:rPr>
-              <w:t>04</w:t>
-            </w:r>
-          </w:p>
-        </w:tc>
-        <w:tc>
-          <w:tcPr>
-            <w:tcW w:w="3118" w:type="dxa"/>
+                <w:rFonts w:ascii="Courier New" w:eastAsia="Courier New" w:hAnsi="Courier New" w:cs="Courier New"/>
+                <w:sz w:val="20"/>
+                <w:szCs w:val="20"/>
+                <w:lang w:val="uk-UA"/>
+              </w:rPr>
+            </w:pPr>
+            <w:r>
+              <w:rPr>
+                <w:rFonts w:ascii="Courier New" w:eastAsia="Courier New" w:hAnsi="Courier New" w:cs="Courier New"/>
+                <w:sz w:val="20"/>
+                <w:szCs w:val="20"/>
+                <w:lang w:val="uk-UA"/>
+              </w:rPr>
+              <w:t>10.2093414677423068</w:t>
+            </w:r>
+          </w:p>
+        </w:tc>
+        <w:tc>
+          <w:tcPr>
+            <w:tcW w:w="1447" w:type="dxa"/>
             <w:tcBorders>
               <w:top w:val="single" w:sz="12" w:space="0" w:color="666666"/>
               <w:left w:val="single" w:sz="12" w:space="0" w:color="666666"/>
@@ -2283,121 +2011,19 @@
               <w:spacing w:line="240" w:lineRule="auto"/>
               <w:jc w:val="center"/>
               <w:rPr>
-                <w:rFonts w:ascii="Arial" w:eastAsia="Arial" w:hAnsi="Arial" w:cs="Arial"/>
-                <w:sz w:val="20"/>
-                <w:szCs w:val="20"/>
-                <w:lang w:val="ru-RU"/>
-              </w:rPr>
-            </w:pPr>
-            <w:r>
-              <w:rPr>
-                <w:rFonts w:ascii="Arial" w:eastAsia="Arial" w:hAnsi="Arial" w:cs="Arial"/>
-                <w:sz w:val="20"/>
-                <w:szCs w:val="20"/>
-              </w:rPr>
-              <w:t>X</w:t>
-            </w:r>
-            <w:r>
-              <w:rPr>
-                <w:rFonts w:ascii="Arial" w:eastAsia="Arial" w:hAnsi="Arial" w:cs="Arial"/>
-                <w:sz w:val="20"/>
-                <w:szCs w:val="20"/>
-                <w:lang w:val="ru-RU"/>
-              </w:rPr>
-              <w:t xml:space="preserve"> = </w:t>
-            </w:r>
-            <w:r>
-              <w:rPr>
-                <w:rFonts w:ascii="Arial" w:eastAsia="Arial" w:hAnsi="Arial" w:cs="Arial"/>
-                <w:sz w:val="20"/>
-                <w:szCs w:val="20"/>
-                <w:lang w:val="ru-RU"/>
-              </w:rPr>
-              <w:t>90</w:t>
-            </w:r>
-          </w:p>
-          <w:p>
-            <w:pPr>
-              <w:widowControl w:val="0"/>
-              <w:spacing w:line="240" w:lineRule="auto"/>
-              <w:jc w:val="center"/>
-              <w:rPr>
-                <w:rFonts w:ascii="Arial" w:eastAsia="Arial" w:hAnsi="Arial" w:cs="Arial"/>
-                <w:sz w:val="20"/>
-                <w:szCs w:val="20"/>
-                <w:lang w:val="ru-RU"/>
-              </w:rPr>
-            </w:pPr>
-            <w:r>
-              <w:rPr>
-                <w:rFonts w:ascii="Arial" w:eastAsia="Arial" w:hAnsi="Arial" w:cs="Arial"/>
-                <w:sz w:val="20"/>
-                <w:szCs w:val="20"/>
-              </w:rPr>
-              <w:t>Y</w:t>
-            </w:r>
-            <w:r>
-              <w:rPr>
-                <w:rFonts w:ascii="Arial" w:eastAsia="Arial" w:hAnsi="Arial" w:cs="Arial"/>
-                <w:sz w:val="20"/>
-                <w:szCs w:val="20"/>
-                <w:lang w:val="ru-RU"/>
-              </w:rPr>
-              <w:t xml:space="preserve"> = </w:t>
-            </w:r>
-            <w:r>
-              <w:rPr>
-                <w:rFonts w:ascii="Arial" w:eastAsia="Arial" w:hAnsi="Arial" w:cs="Arial"/>
-                <w:sz w:val="20"/>
-                <w:szCs w:val="20"/>
-                <w:lang w:val="ru-RU"/>
-              </w:rPr>
-              <w:t>45.1</w:t>
-            </w:r>
-          </w:p>
-          <w:p>
-            <w:pPr>
-              <w:widowControl w:val="0"/>
-              <w:spacing w:line="240" w:lineRule="auto"/>
-              <w:jc w:val="center"/>
-              <w:rPr>
-                <w:rFonts w:ascii="Arial" w:eastAsia="Arial" w:hAnsi="Arial" w:cs="Arial"/>
-                <w:sz w:val="20"/>
-                <w:szCs w:val="20"/>
-                <w:lang w:val="ru-RU"/>
-              </w:rPr>
-            </w:pPr>
-            <w:r>
-              <w:rPr>
-                <w:rFonts w:ascii="Arial" w:eastAsia="Arial" w:hAnsi="Arial" w:cs="Arial"/>
-                <w:sz w:val="20"/>
-                <w:szCs w:val="20"/>
-              </w:rPr>
-              <w:t>Z</w:t>
-            </w:r>
-            <w:r>
-              <w:rPr>
-                <w:rFonts w:ascii="Arial" w:eastAsia="Arial" w:hAnsi="Arial" w:cs="Arial"/>
-                <w:sz w:val="20"/>
-                <w:szCs w:val="20"/>
-                <w:lang w:val="ru-RU"/>
-              </w:rPr>
-              <w:t xml:space="preserve"> = </w:t>
-            </w:r>
-            <w:r>
-              <w:rPr>
-                <w:rFonts w:ascii="Arial" w:eastAsia="Arial" w:hAnsi="Arial" w:cs="Arial"/>
-                <w:sz w:val="20"/>
-                <w:szCs w:val="20"/>
-                <w:lang w:val="ru-RU"/>
-              </w:rPr>
-              <w:t>1</w:t>
-            </w:r>
-          </w:p>
-        </w:tc>
-        <w:tc>
-          <w:tcPr>
-            <w:tcW w:w="2977" w:type="dxa"/>
+                <w:rFonts w:ascii="Arial" w:hAnsi="Arial" w:cs="Arial"/>
+                <w:sz w:val="20"/>
+                <w:szCs w:val="20"/>
+                <w:lang w:val="uk-UA"/>
+              </w:rPr>
+            </w:pPr>
+          </w:p>
+        </w:tc>
+      </w:tr>
+      <w:tr>
+        <w:tc>
+          <w:tcPr>
+            <w:tcW w:w="1518" w:type="dxa"/>
             <w:tcBorders>
               <w:top w:val="single" w:sz="12" w:space="0" w:color="666666"/>
               <w:left w:val="single" w:sz="12" w:space="0" w:color="666666"/>
@@ -2419,26 +2045,43 @@
               <w:spacing w:line="240" w:lineRule="auto"/>
               <w:jc w:val="center"/>
               <w:rPr>
-                <w:rFonts w:ascii="Courier New" w:eastAsia="Courier New" w:hAnsi="Courier New" w:cs="Courier New"/>
-                <w:sz w:val="20"/>
-                <w:szCs w:val="20"/>
-                <w:lang w:val="uk-UA"/>
-              </w:rPr>
-            </w:pPr>
-            <w:r>
-              <w:rPr>
-                <w:rFonts w:ascii="Courier New" w:eastAsia="Courier New" w:hAnsi="Courier New" w:cs="Courier New"/>
-                <w:sz w:val="20"/>
-                <w:szCs w:val="20"/>
-                <w:lang w:val="uk-UA"/>
-              </w:rPr>
-              <w:t>10.5706541183434059</w:t>
-            </w:r>
-          </w:p>
-        </w:tc>
-        <w:tc>
-          <w:tcPr>
-            <w:tcW w:w="1447" w:type="dxa"/>
+                <w:rFonts w:ascii="Arial Narrow" w:hAnsi="Arial Narrow"/>
+                <w:sz w:val="20"/>
+                <w:szCs w:val="20"/>
+                <w:lang w:val="uk-UA"/>
+              </w:rPr>
+            </w:pPr>
+            <w:r>
+              <w:rPr>
+                <w:rFonts w:ascii="Arial Narrow" w:hAnsi="Arial Narrow"/>
+                <w:sz w:val="20"/>
+                <w:szCs w:val="20"/>
+                <w:lang w:val="uk-UA"/>
+              </w:rPr>
+              <w:t>T</w:t>
+            </w:r>
+            <w:r>
+              <w:rPr>
+                <w:rFonts w:ascii="Arial Narrow" w:hAnsi="Arial Narrow"/>
+                <w:sz w:val="20"/>
+                <w:szCs w:val="20"/>
+              </w:rPr>
+              <w:t>C-</w:t>
+            </w:r>
+            <w:r>
+              <w:rPr>
+                <w:rFonts w:ascii="Arial Narrow" w:hAnsi="Arial Narrow"/>
+                <w:sz w:val="20"/>
+                <w:szCs w:val="20"/>
+                <w:lang w:val="uk-UA"/>
+              </w:rPr>
+              <w:t>05</w:t>
+            </w:r>
+          </w:p>
+        </w:tc>
+        <w:tc>
+          <w:tcPr>
+            <w:tcW w:w="3118" w:type="dxa"/>
             <w:tcBorders>
               <w:top w:val="single" w:sz="12" w:space="0" w:color="666666"/>
               <w:left w:val="single" w:sz="12" w:space="0" w:color="666666"/>
@@ -2460,19 +2103,78 @@
               <w:spacing w:line="240" w:lineRule="auto"/>
               <w:jc w:val="center"/>
               <w:rPr>
-                <w:rFonts w:ascii="Arial" w:hAnsi="Arial" w:cs="Arial"/>
-                <w:sz w:val="20"/>
-                <w:szCs w:val="20"/>
-                <w:lang w:val="uk-UA"/>
-              </w:rPr>
-            </w:pPr>
-          </w:p>
-        </w:tc>
-      </w:tr>
-      <w:tr>
-        <w:tc>
-          <w:tcPr>
-            <w:tcW w:w="1518" w:type="dxa"/>
+                <w:rFonts w:ascii="Arial" w:eastAsia="Arial" w:hAnsi="Arial" w:cs="Arial"/>
+                <w:sz w:val="20"/>
+                <w:szCs w:val="20"/>
+              </w:rPr>
+            </w:pPr>
+            <w:r>
+              <w:rPr>
+                <w:rFonts w:ascii="Arial" w:eastAsia="Arial" w:hAnsi="Arial" w:cs="Arial"/>
+                <w:sz w:val="20"/>
+                <w:szCs w:val="20"/>
+              </w:rPr>
+              <w:t>X</w:t>
+            </w:r>
+            <w:r>
+              <w:rPr>
+                <w:rFonts w:ascii="Arial" w:eastAsia="Arial" w:hAnsi="Arial" w:cs="Arial"/>
+                <w:sz w:val="20"/>
+                <w:szCs w:val="20"/>
+                <w:lang w:val="ru-RU"/>
+              </w:rPr>
+              <w:t xml:space="preserve"> = </w:t>
+            </w:r>
+            <w:r>
+              <w:rPr>
+                <w:rFonts w:ascii="Arial" w:eastAsia="Arial" w:hAnsi="Arial" w:cs="Arial"/>
+                <w:sz w:val="20"/>
+                <w:szCs w:val="20"/>
+              </w:rPr>
+              <w:t>45</w:t>
+            </w:r>
+          </w:p>
+          <w:p>
+            <w:pPr>
+              <w:widowControl w:val="0"/>
+              <w:spacing w:line="240" w:lineRule="auto"/>
+              <w:jc w:val="center"/>
+              <w:rPr>
+                <w:rFonts w:ascii="Arial" w:eastAsia="Arial" w:hAnsi="Arial" w:cs="Arial"/>
+                <w:sz w:val="20"/>
+                <w:szCs w:val="20"/>
+              </w:rPr>
+            </w:pPr>
+            <w:r>
+              <w:rPr>
+                <w:rFonts w:ascii="Arial" w:eastAsia="Arial" w:hAnsi="Arial" w:cs="Arial"/>
+                <w:sz w:val="20"/>
+                <w:szCs w:val="20"/>
+              </w:rPr>
+              <w:t>Z</w:t>
+            </w:r>
+            <w:r>
+              <w:rPr>
+                <w:rFonts w:ascii="Arial" w:eastAsia="Arial" w:hAnsi="Arial" w:cs="Arial"/>
+                <w:sz w:val="20"/>
+                <w:szCs w:val="20"/>
+                <w:lang w:val="ru-RU"/>
+              </w:rPr>
+              <w:t xml:space="preserve"> = </w:t>
+            </w:r>
+            <w:r>
+              <w:rPr>
+                <w:rFonts w:ascii="Arial" w:eastAsia="Arial" w:hAnsi="Arial" w:cs="Arial"/>
+                <w:sz w:val="20"/>
+                <w:szCs w:val="20"/>
+              </w:rPr>
+              <w:t>0</w:t>
+            </w:r>
+          </w:p>
+        </w:tc>
+        <w:tc>
+          <w:tcPr>
+            <w:tcW w:w="2977" w:type="dxa"/>
             <w:tcBorders>
               <w:top w:val="single" w:sz="12" w:space="0" w:color="666666"/>
               <w:left w:val="single" w:sz="12" w:space="0" w:color="666666"/>
@@ -2494,200 +2196,6 @@
               <w:spacing w:line="240" w:lineRule="auto"/>
               <w:jc w:val="center"/>
               <w:rPr>
-                <w:rFonts w:ascii="Arial Narrow" w:hAnsi="Arial Narrow"/>
-                <w:sz w:val="20"/>
-                <w:szCs w:val="20"/>
-                <w:lang w:val="uk-UA"/>
-              </w:rPr>
-            </w:pPr>
-            <w:r>
-              <w:rPr>
-                <w:rFonts w:ascii="Arial Narrow" w:hAnsi="Arial Narrow"/>
-                <w:sz w:val="20"/>
-                <w:szCs w:val="20"/>
-                <w:lang w:val="uk-UA"/>
-              </w:rPr>
-              <w:t>T</w:t>
-            </w:r>
-            <w:r>
-              <w:rPr>
-                <w:rFonts w:ascii="Arial Narrow" w:hAnsi="Arial Narrow"/>
-                <w:sz w:val="20"/>
-                <w:szCs w:val="20"/>
-              </w:rPr>
-              <w:t>C-</w:t>
-            </w:r>
-            <w:r>
-              <w:rPr>
-                <w:rFonts w:ascii="Arial Narrow" w:hAnsi="Arial Narrow"/>
-                <w:sz w:val="20"/>
-                <w:szCs w:val="20"/>
-                <w:lang w:val="uk-UA"/>
-              </w:rPr>
-              <w:t>05</w:t>
-            </w:r>
-          </w:p>
-        </w:tc>
-        <w:tc>
-          <w:tcPr>
-            <w:tcW w:w="3118" w:type="dxa"/>
-            <w:tcBorders>
-              <w:top w:val="single" w:sz="12" w:space="0" w:color="666666"/>
-              <w:left w:val="single" w:sz="12" w:space="0" w:color="666666"/>
-              <w:bottom w:val="single" w:sz="12" w:space="0" w:color="666666"/>
-              <w:right w:val="single" w:sz="12" w:space="0" w:color="666666"/>
-            </w:tcBorders>
-            <w:tcMar>
-              <w:top w:w="100" w:type="dxa"/>
-              <w:left w:w="100" w:type="dxa"/>
-              <w:bottom w:w="100" w:type="dxa"/>
-              <w:right w:w="100" w:type="dxa"/>
-            </w:tcMar>
-            <w:vAlign w:val="center"/>
-            <w:hideMark/>
-          </w:tcPr>
-          <w:p>
-            <w:pPr>
-              <w:widowControl w:val="0"/>
-              <w:spacing w:line="240" w:lineRule="auto"/>
-              <w:jc w:val="center"/>
-              <w:rPr>
-                <w:rFonts w:ascii="Arial" w:eastAsia="Arial" w:hAnsi="Arial" w:cs="Arial"/>
-                <w:sz w:val="20"/>
-                <w:szCs w:val="20"/>
-                <w:lang w:val="ru-RU"/>
-              </w:rPr>
-            </w:pPr>
-            <w:r>
-              <w:rPr>
-                <w:rFonts w:ascii="Arial" w:eastAsia="Arial" w:hAnsi="Arial" w:cs="Arial"/>
-                <w:sz w:val="20"/>
-                <w:szCs w:val="20"/>
-              </w:rPr>
-              <w:t>X</w:t>
-            </w:r>
-            <w:r>
-              <w:rPr>
-                <w:rFonts w:ascii="Arial" w:eastAsia="Arial" w:hAnsi="Arial" w:cs="Arial"/>
-                <w:sz w:val="20"/>
-                <w:szCs w:val="20"/>
-                <w:lang w:val="ru-RU"/>
-              </w:rPr>
-              <w:t xml:space="preserve"> = </w:t>
-            </w:r>
-            <w:r>
-              <w:rPr>
-                <w:rFonts w:ascii="Arial" w:eastAsia="Arial" w:hAnsi="Arial" w:cs="Arial"/>
-                <w:sz w:val="20"/>
-                <w:szCs w:val="20"/>
-                <w:lang w:val="ru-RU"/>
-              </w:rPr>
-              <w:t>5</w:t>
-            </w:r>
-          </w:p>
-          <w:p>
-            <w:pPr>
-              <w:widowControl w:val="0"/>
-              <w:spacing w:line="240" w:lineRule="auto"/>
-              <w:jc w:val="center"/>
-              <w:rPr>
-                <w:rFonts w:ascii="Arial" w:eastAsia="Arial" w:hAnsi="Arial" w:cs="Arial"/>
-                <w:sz w:val="20"/>
-                <w:szCs w:val="20"/>
-                <w:lang w:val="ru-RU"/>
-              </w:rPr>
-            </w:pPr>
-            <w:r>
-              <w:rPr>
-                <w:rFonts w:ascii="Arial" w:eastAsia="Arial" w:hAnsi="Arial" w:cs="Arial"/>
-                <w:sz w:val="20"/>
-                <w:szCs w:val="20"/>
-              </w:rPr>
-              <w:t>Y</w:t>
-            </w:r>
-            <w:r>
-              <w:rPr>
-                <w:rFonts w:ascii="Arial" w:eastAsia="Arial" w:hAnsi="Arial" w:cs="Arial"/>
-                <w:sz w:val="20"/>
-                <w:szCs w:val="20"/>
-                <w:lang w:val="ru-RU"/>
-              </w:rPr>
-              <w:t xml:space="preserve"> = </w:t>
-            </w:r>
-            <w:r>
-              <w:rPr>
-                <w:rFonts w:ascii="Arial" w:eastAsia="Arial" w:hAnsi="Arial" w:cs="Arial"/>
-                <w:sz w:val="20"/>
-                <w:szCs w:val="20"/>
-                <w:lang w:val="ru-RU"/>
-              </w:rPr>
-              <w:t>0.7</w:t>
-            </w:r>
-          </w:p>
-          <w:p>
-            <w:pPr>
-              <w:widowControl w:val="0"/>
-              <w:spacing w:line="240" w:lineRule="auto"/>
-              <w:jc w:val="center"/>
-              <w:rPr>
-                <w:rFonts w:ascii="Arial" w:eastAsia="Arial" w:hAnsi="Arial" w:cs="Arial"/>
-                <w:sz w:val="20"/>
-                <w:szCs w:val="20"/>
-                <w:lang w:val="ru-RU"/>
-              </w:rPr>
-            </w:pPr>
-            <w:r>
-              <w:rPr>
-                <w:rFonts w:ascii="Arial" w:eastAsia="Arial" w:hAnsi="Arial" w:cs="Arial"/>
-                <w:sz w:val="20"/>
-                <w:szCs w:val="20"/>
-              </w:rPr>
-              <w:t>Z</w:t>
-            </w:r>
-            <w:r>
-              <w:rPr>
-                <w:rFonts w:ascii="Arial" w:eastAsia="Arial" w:hAnsi="Arial" w:cs="Arial"/>
-                <w:sz w:val="20"/>
-                <w:szCs w:val="20"/>
-                <w:lang w:val="ru-RU"/>
-              </w:rPr>
-              <w:t xml:space="preserve"> = </w:t>
-            </w:r>
-            <w:r>
-              <w:rPr>
-                <w:rFonts w:ascii="Arial" w:eastAsia="Arial" w:hAnsi="Arial" w:cs="Arial"/>
-                <w:sz w:val="20"/>
-                <w:szCs w:val="20"/>
-                <w:lang w:val="ru-RU"/>
-              </w:rPr>
-              <w:t>6</w:t>
-            </w:r>
-          </w:p>
-        </w:tc>
-        <w:tc>
-          <w:tcPr>
-            <w:tcW w:w="2977" w:type="dxa"/>
-            <w:tcBorders>
-              <w:top w:val="single" w:sz="12" w:space="0" w:color="666666"/>
-              <w:left w:val="single" w:sz="12" w:space="0" w:color="666666"/>
-              <w:bottom w:val="single" w:sz="12" w:space="0" w:color="666666"/>
-              <w:right w:val="single" w:sz="12" w:space="0" w:color="666666"/>
-            </w:tcBorders>
-            <w:tcMar>
-              <w:top w:w="100" w:type="dxa"/>
-              <w:left w:w="100" w:type="dxa"/>
-              <w:bottom w:w="100" w:type="dxa"/>
-              <w:right w:w="100" w:type="dxa"/>
-            </w:tcMar>
-            <w:vAlign w:val="center"/>
-            <w:hideMark/>
-          </w:tcPr>
-          <w:p>
-            <w:pPr>
-              <w:widowControl w:val="0"/>
-              <w:spacing w:line="240" w:lineRule="auto"/>
-              <w:jc w:val="center"/>
-              <w:rPr>
                 <w:rFonts w:ascii="Courier New" w:eastAsia="Courier New" w:hAnsi="Courier New" w:cs="Courier New"/>
                 <w:sz w:val="20"/>
                 <w:szCs w:val="20"/>
@@ -2701,7 +2209,7 @@
                 <w:szCs w:val="20"/>
                 <w:lang w:val="uk-UA"/>
               </w:rPr>
-              <w:t>278.6540193078171945</w:t>
+              <w:t>4.6838489136694387</w:t>
             </w:r>
           </w:p>
         </w:tc>

</xml_diff>

<commit_message>
Fixed actions and expexted result column
</commit_message>
<xml_diff>
--- a/lab08/TestSuite/TS_8_1.docx
+++ b/lab08/TestSuite/TS_8_1.docx
@@ -306,25 +306,7 @@
                 <w:szCs w:val="24"/>
                 <w:lang w:val="uk-UA"/>
               </w:rPr>
-              <w:t>/</w:t>
-            </w:r>
-            <w:r>
-              <w:rPr>
-                <w:rFonts w:ascii="Courier New" w:eastAsia="Courier New" w:hAnsi="Courier New" w:cs="Courier New"/>
-                <w:sz w:val="24"/>
-                <w:szCs w:val="24"/>
-                <w:lang w:val="uk-UA"/>
-              </w:rPr>
-              <w:t>13</w:t>
-            </w:r>
-            <w:r>
-              <w:rPr>
-                <w:rFonts w:ascii="Courier New" w:eastAsia="Courier New" w:hAnsi="Courier New" w:cs="Courier New"/>
-                <w:sz w:val="24"/>
-                <w:szCs w:val="24"/>
-                <w:lang w:val="uk-UA"/>
-              </w:rPr>
-              <w:t>/202</w:t>
+              <w:t>/13/202</w:t>
             </w:r>
             <w:r>
               <w:rPr>
@@ -445,15 +427,7 @@
                 <w:sz w:val="24"/>
                 <w:szCs w:val="24"/>
               </w:rPr>
-              <w:t>8</w:t>
-            </w:r>
-            <w:r>
-              <w:rPr>
-                <w:rFonts w:ascii="Arial Narrow" w:hAnsi="Arial Narrow"/>
-                <w:sz w:val="24"/>
-                <w:szCs w:val="24"/>
-              </w:rPr>
-              <w:t>_</w:t>
+              <w:t>8_</w:t>
             </w:r>
             <w:r>
               <w:rPr>
@@ -2168,7 +2142,7 @@
                 <w:sz w:val="20"/>
                 <w:szCs w:val="20"/>
               </w:rPr>
-              <w:t>0</w:t>
+              <w:t>5</w:t>
             </w:r>
           </w:p>
         </w:tc>
@@ -2209,7 +2183,7 @@
                 <w:szCs w:val="20"/>
                 <w:lang w:val="uk-UA"/>
               </w:rPr>
-              <w:t>4.6838489136694387</w:t>
+              <w:t>174.4052084636652327</w:t>
             </w:r>
           </w:p>
         </w:tc>

</xml_diff>

<commit_message>
Fixed expected results, test driver tested with Passed mark on every test case
</commit_message>
<xml_diff>
--- a/lab08/TestSuite/TS_8_1.docx
+++ b/lab08/TestSuite/TS_8_1.docx
@@ -33,9 +33,11 @@
         </w:rPr>
         <w:t>(</w:t>
       </w:r>
+      <w:proofErr w:type="spellStart"/>
       <w:r>
         <w:t>TestSuite</w:t>
       </w:r>
+      <w:proofErr w:type="spellEnd"/>
       <w:r>
         <w:rPr>
           <w:lang w:val="ru-RU"/>
@@ -119,6 +121,7 @@
                 <w:lang w:val="uk-UA"/>
               </w:rPr>
             </w:pPr>
+            <w:proofErr w:type="spellStart"/>
             <w:r>
               <w:rPr>
                 <w:rFonts w:ascii="Courier New" w:eastAsia="Courier New" w:hAnsi="Courier New" w:cs="Courier New"/>
@@ -126,8 +129,49 @@
                 <w:szCs w:val="24"/>
                 <w:lang w:val="uk-UA"/>
               </w:rPr>
-              <w:t>Artifact: Test Suite</w:t>
-            </w:r>
+              <w:t>Artifact</w:t>
+            </w:r>
+            <w:proofErr w:type="spellEnd"/>
+            <w:r>
+              <w:rPr>
+                <w:rFonts w:ascii="Courier New" w:eastAsia="Courier New" w:hAnsi="Courier New" w:cs="Courier New"/>
+                <w:sz w:val="24"/>
+                <w:szCs w:val="24"/>
+                <w:lang w:val="uk-UA"/>
+              </w:rPr>
+              <w:t xml:space="preserve">: </w:t>
+            </w:r>
+            <w:proofErr w:type="spellStart"/>
+            <w:r>
+              <w:rPr>
+                <w:rFonts w:ascii="Courier New" w:eastAsia="Courier New" w:hAnsi="Courier New" w:cs="Courier New"/>
+                <w:sz w:val="24"/>
+                <w:szCs w:val="24"/>
+                <w:lang w:val="uk-UA"/>
+              </w:rPr>
+              <w:t>Test</w:t>
+            </w:r>
+            <w:proofErr w:type="spellEnd"/>
+            <w:r>
+              <w:rPr>
+                <w:rFonts w:ascii="Courier New" w:eastAsia="Courier New" w:hAnsi="Courier New" w:cs="Courier New"/>
+                <w:sz w:val="24"/>
+                <w:szCs w:val="24"/>
+                <w:lang w:val="uk-UA"/>
+              </w:rPr>
+              <w:t xml:space="preserve"> </w:t>
+            </w:r>
+            <w:proofErr w:type="spellStart"/>
+            <w:r>
+              <w:rPr>
+                <w:rFonts w:ascii="Courier New" w:eastAsia="Courier New" w:hAnsi="Courier New" w:cs="Courier New"/>
+                <w:sz w:val="24"/>
+                <w:szCs w:val="24"/>
+                <w:lang w:val="uk-UA"/>
+              </w:rPr>
+              <w:t>Suite</w:t>
+            </w:r>
+            <w:proofErr w:type="spellEnd"/>
           </w:p>
         </w:tc>
         <w:tc>
@@ -179,6 +223,7 @@
                 <w:lang w:val="uk-UA"/>
               </w:rPr>
             </w:pPr>
+            <w:proofErr w:type="spellStart"/>
             <w:r>
               <w:rPr>
                 <w:rFonts w:ascii="Arial" w:hAnsi="Arial" w:cs="Arial"/>
@@ -187,8 +232,53 @@
                 <w:szCs w:val="22"/>
                 <w:lang w:val="uk-UA"/>
               </w:rPr>
-              <w:t>Test Suite Description</w:t>
-            </w:r>
+              <w:t>Test</w:t>
+            </w:r>
+            <w:proofErr w:type="spellEnd"/>
+            <w:r>
+              <w:rPr>
+                <w:rFonts w:ascii="Arial" w:hAnsi="Arial" w:cs="Arial"/>
+                <w:b/>
+                <w:sz w:val="22"/>
+                <w:szCs w:val="22"/>
+                <w:lang w:val="uk-UA"/>
+              </w:rPr>
+              <w:t xml:space="preserve"> </w:t>
+            </w:r>
+            <w:proofErr w:type="spellStart"/>
+            <w:r>
+              <w:rPr>
+                <w:rFonts w:ascii="Arial" w:hAnsi="Arial" w:cs="Arial"/>
+                <w:b/>
+                <w:sz w:val="22"/>
+                <w:szCs w:val="22"/>
+                <w:lang w:val="uk-UA"/>
+              </w:rPr>
+              <w:t>Suite</w:t>
+            </w:r>
+            <w:proofErr w:type="spellEnd"/>
+            <w:r>
+              <w:rPr>
+                <w:rFonts w:ascii="Arial" w:hAnsi="Arial" w:cs="Arial"/>
+                <w:b/>
+                <w:sz w:val="22"/>
+                <w:szCs w:val="22"/>
+                <w:lang w:val="uk-UA"/>
+              </w:rPr>
+              <w:t xml:space="preserve"> </w:t>
+            </w:r>
+            <w:proofErr w:type="spellStart"/>
+            <w:r>
+              <w:rPr>
+                <w:rFonts w:ascii="Arial" w:hAnsi="Arial" w:cs="Arial"/>
+                <w:b/>
+                <w:sz w:val="22"/>
+                <w:szCs w:val="22"/>
+                <w:lang w:val="uk-UA"/>
+              </w:rPr>
+              <w:t>Description</w:t>
+            </w:r>
+            <w:proofErr w:type="spellEnd"/>
           </w:p>
         </w:tc>
         <w:tc>
@@ -282,6 +372,7 @@
                 <w:szCs w:val="24"/>
               </w:rPr>
             </w:pPr>
+            <w:proofErr w:type="spellStart"/>
             <w:r>
               <w:rPr>
                 <w:rFonts w:ascii="Courier New" w:eastAsia="Courier New" w:hAnsi="Courier New" w:cs="Courier New"/>
@@ -289,7 +380,17 @@
                 <w:szCs w:val="24"/>
                 <w:lang w:val="uk-UA"/>
               </w:rPr>
-              <w:t xml:space="preserve">Date: </w:t>
+              <w:t>Date</w:t>
+            </w:r>
+            <w:proofErr w:type="spellEnd"/>
+            <w:r>
+              <w:rPr>
+                <w:rFonts w:ascii="Courier New" w:eastAsia="Courier New" w:hAnsi="Courier New" w:cs="Courier New"/>
+                <w:sz w:val="24"/>
+                <w:szCs w:val="24"/>
+                <w:lang w:val="uk-UA"/>
+              </w:rPr>
+              <w:t xml:space="preserve">: </w:t>
             </w:r>
             <w:r>
               <w:rPr>
@@ -352,7 +453,25 @@
                 <w:szCs w:val="24"/>
                 <w:lang w:val="uk-UA"/>
               </w:rPr>
-              <w:t xml:space="preserve">Назва проекта/ПЗ / </w:t>
+              <w:t xml:space="preserve">Назва </w:t>
+            </w:r>
+            <w:proofErr w:type="spellStart"/>
+            <w:r>
+              <w:rPr>
+                <w:sz w:val="24"/>
+                <w:szCs w:val="24"/>
+                <w:lang w:val="uk-UA"/>
+              </w:rPr>
+              <w:t>проекта</w:t>
+            </w:r>
+            <w:proofErr w:type="spellEnd"/>
+            <w:r>
+              <w:rPr>
+                <w:sz w:val="24"/>
+                <w:szCs w:val="24"/>
+                <w:lang w:val="uk-UA"/>
+              </w:rPr>
+              <w:t xml:space="preserve">/ПЗ / </w:t>
             </w:r>
           </w:p>
           <w:p>
@@ -404,6 +523,7 @@
                 <w:lang w:val="uk-UA"/>
               </w:rPr>
             </w:pPr>
+            <w:proofErr w:type="spellStart"/>
             <w:r>
               <w:rPr>
                 <w:rFonts w:ascii="Arial Narrow" w:hAnsi="Arial Narrow"/>
@@ -412,14 +532,35 @@
               </w:rPr>
               <w:t>Baramba</w:t>
             </w:r>
-            <w:r>
-              <w:rPr>
-                <w:rFonts w:ascii="Arial Narrow" w:hAnsi="Arial Narrow"/>
-                <w:sz w:val="24"/>
-                <w:szCs w:val="24"/>
-                <w:lang w:val="uk-UA"/>
-              </w:rPr>
-              <w:t>-task_</w:t>
+            <w:proofErr w:type="spellEnd"/>
+            <w:r>
+              <w:rPr>
+                <w:rFonts w:ascii="Arial Narrow" w:hAnsi="Arial Narrow"/>
+                <w:sz w:val="24"/>
+                <w:szCs w:val="24"/>
+                <w:lang w:val="uk-UA"/>
+              </w:rPr>
+              <w:t>-</w:t>
+            </w:r>
+            <w:proofErr w:type="spellStart"/>
+            <w:r>
+              <w:rPr>
+                <w:rFonts w:ascii="Arial Narrow" w:hAnsi="Arial Narrow"/>
+                <w:sz w:val="24"/>
+                <w:szCs w:val="24"/>
+                <w:lang w:val="uk-UA"/>
+              </w:rPr>
+              <w:t>task</w:t>
+            </w:r>
+            <w:proofErr w:type="spellEnd"/>
+            <w:r>
+              <w:rPr>
+                <w:rFonts w:ascii="Arial Narrow" w:hAnsi="Arial Narrow"/>
+                <w:sz w:val="24"/>
+                <w:szCs w:val="24"/>
+                <w:lang w:val="uk-UA"/>
+              </w:rPr>
+              <w:t>_</w:t>
             </w:r>
             <w:r>
               <w:rPr>
@@ -429,6 +570,7 @@
               </w:rPr>
               <w:t>8_</w:t>
             </w:r>
+            <w:proofErr w:type="gramStart"/>
             <w:r>
               <w:rPr>
                 <w:rFonts w:ascii="Arial Narrow" w:hAnsi="Arial Narrow"/>
@@ -438,6 +580,7 @@
               </w:rPr>
               <w:t>1.ехе</w:t>
             </w:r>
+            <w:proofErr w:type="gramEnd"/>
           </w:p>
         </w:tc>
       </w:tr>
@@ -639,7 +782,25 @@
                 <w:szCs w:val="24"/>
                 <w:lang w:val="uk-UA"/>
               </w:rPr>
-              <w:t xml:space="preserve">Автор тест-сьюта </w:t>
+              <w:t>Автор тест-</w:t>
+            </w:r>
+            <w:proofErr w:type="spellStart"/>
+            <w:r>
+              <w:rPr>
+                <w:sz w:val="24"/>
+                <w:szCs w:val="24"/>
+                <w:lang w:val="uk-UA"/>
+              </w:rPr>
+              <w:t>сьюта</w:t>
+            </w:r>
+            <w:proofErr w:type="spellEnd"/>
+            <w:r>
+              <w:rPr>
+                <w:sz w:val="24"/>
+                <w:szCs w:val="24"/>
+                <w:lang w:val="uk-UA"/>
+              </w:rPr>
+              <w:t xml:space="preserve"> </w:t>
             </w:r>
             <w:r>
               <w:rPr>
@@ -661,6 +822,7 @@
                 <w:lang w:val="uk-UA"/>
               </w:rPr>
             </w:pPr>
+            <w:proofErr w:type="spellStart"/>
             <w:r>
               <w:rPr>
                 <w:rFonts w:ascii="Arial" w:hAnsi="Arial" w:cs="Arial"/>
@@ -669,8 +831,53 @@
                 <w:szCs w:val="22"/>
                 <w:lang w:val="uk-UA"/>
               </w:rPr>
-              <w:t>Test Suite Author</w:t>
-            </w:r>
+              <w:t>Test</w:t>
+            </w:r>
+            <w:proofErr w:type="spellEnd"/>
+            <w:r>
+              <w:rPr>
+                <w:rFonts w:ascii="Arial" w:hAnsi="Arial" w:cs="Arial"/>
+                <w:b/>
+                <w:sz w:val="22"/>
+                <w:szCs w:val="22"/>
+                <w:lang w:val="uk-UA"/>
+              </w:rPr>
+              <w:t xml:space="preserve"> </w:t>
+            </w:r>
+            <w:proofErr w:type="spellStart"/>
+            <w:r>
+              <w:rPr>
+                <w:rFonts w:ascii="Arial" w:hAnsi="Arial" w:cs="Arial"/>
+                <w:b/>
+                <w:sz w:val="22"/>
+                <w:szCs w:val="22"/>
+                <w:lang w:val="uk-UA"/>
+              </w:rPr>
+              <w:t>Suite</w:t>
+            </w:r>
+            <w:proofErr w:type="spellEnd"/>
+            <w:r>
+              <w:rPr>
+                <w:rFonts w:ascii="Arial" w:hAnsi="Arial" w:cs="Arial"/>
+                <w:b/>
+                <w:sz w:val="22"/>
+                <w:szCs w:val="22"/>
+                <w:lang w:val="uk-UA"/>
+              </w:rPr>
+              <w:t xml:space="preserve"> </w:t>
+            </w:r>
+            <w:proofErr w:type="spellStart"/>
+            <w:r>
+              <w:rPr>
+                <w:rFonts w:ascii="Arial" w:hAnsi="Arial" w:cs="Arial"/>
+                <w:b/>
+                <w:sz w:val="22"/>
+                <w:szCs w:val="22"/>
+                <w:lang w:val="uk-UA"/>
+              </w:rPr>
+              <w:t>Author</w:t>
+            </w:r>
+            <w:proofErr w:type="spellEnd"/>
           </w:p>
         </w:tc>
         <w:tc>
@@ -926,6 +1133,7 @@
                 <w:lang w:val="uk-UA"/>
               </w:rPr>
             </w:pPr>
+            <w:proofErr w:type="spellStart"/>
             <w:r>
               <w:rPr>
                 <w:rFonts w:ascii="Arial" w:hAnsi="Arial" w:cs="Arial"/>
@@ -934,7 +1142,40 @@
                 <w:szCs w:val="22"/>
                 <w:lang w:val="uk-UA"/>
               </w:rPr>
-              <w:t>Test Case ID</w:t>
+              <w:t>Test</w:t>
+            </w:r>
+            <w:proofErr w:type="spellEnd"/>
+            <w:r>
+              <w:rPr>
+                <w:rFonts w:ascii="Arial" w:hAnsi="Arial" w:cs="Arial"/>
+                <w:b/>
+                <w:sz w:val="22"/>
+                <w:szCs w:val="22"/>
+                <w:lang w:val="uk-UA"/>
+              </w:rPr>
+              <w:t xml:space="preserve"> </w:t>
+            </w:r>
+            <w:proofErr w:type="spellStart"/>
+            <w:r>
+              <w:rPr>
+                <w:rFonts w:ascii="Arial" w:hAnsi="Arial" w:cs="Arial"/>
+                <w:b/>
+                <w:sz w:val="22"/>
+                <w:szCs w:val="22"/>
+                <w:lang w:val="uk-UA"/>
+              </w:rPr>
+              <w:t>Case</w:t>
+            </w:r>
+            <w:proofErr w:type="spellEnd"/>
+            <w:r>
+              <w:rPr>
+                <w:rFonts w:ascii="Arial" w:hAnsi="Arial" w:cs="Arial"/>
+                <w:b/>
+                <w:sz w:val="22"/>
+                <w:szCs w:val="22"/>
+                <w:lang w:val="uk-UA"/>
+              </w:rPr>
+              <w:t xml:space="preserve"> ID</w:t>
             </w:r>
           </w:p>
         </w:tc>
@@ -975,19 +1216,43 @@
                 <w:b/>
                 <w:sz w:val="22"/>
                 <w:szCs w:val="22"/>
-                <w:lang w:val="uk-UA"/>
-              </w:rPr>
-              <w:t>Action</w:t>
-            </w:r>
+              </w:rPr>
+              <w:t>I</w:t>
+            </w:r>
+            <w:proofErr w:type="spellStart"/>
             <w:r>
               <w:rPr>
                 <w:rFonts w:ascii="Arial" w:hAnsi="Arial" w:cs="Arial"/>
                 <w:b/>
                 <w:sz w:val="22"/>
                 <w:szCs w:val="22"/>
-              </w:rPr>
-              <w:t>s</w:t>
-            </w:r>
+                <w:lang w:val="uk-UA"/>
+              </w:rPr>
+              <w:t>ncoming</w:t>
+            </w:r>
+            <w:proofErr w:type="spellEnd"/>
+            <w:r>
+              <w:rPr>
+                <w:rFonts w:ascii="Arial" w:hAnsi="Arial" w:cs="Arial"/>
+                <w:b/>
+                <w:sz w:val="22"/>
+                <w:szCs w:val="22"/>
+                <w:lang w:val="uk-UA"/>
+              </w:rPr>
+              <w:t xml:space="preserve"> </w:t>
+            </w:r>
+            <w:proofErr w:type="spellStart"/>
+            <w:r>
+              <w:rPr>
+                <w:rFonts w:ascii="Arial" w:hAnsi="Arial" w:cs="Arial"/>
+                <w:b/>
+                <w:sz w:val="22"/>
+                <w:szCs w:val="22"/>
+                <w:lang w:val="uk-UA"/>
+              </w:rPr>
+              <w:t>data</w:t>
+            </w:r>
+            <w:proofErr w:type="spellEnd"/>
           </w:p>
         </w:tc>
         <w:tc>
@@ -1022,6 +1287,7 @@
                 <w:lang w:val="uk-UA"/>
               </w:rPr>
             </w:pPr>
+            <w:proofErr w:type="spellStart"/>
             <w:r>
               <w:rPr>
                 <w:rFonts w:ascii="Arial" w:hAnsi="Arial" w:cs="Arial"/>
@@ -1030,8 +1296,31 @@
                 <w:szCs w:val="22"/>
                 <w:lang w:val="uk-UA"/>
               </w:rPr>
-              <w:t>Expected Result</w:t>
-            </w:r>
+              <w:t>Expected</w:t>
+            </w:r>
+            <w:proofErr w:type="spellEnd"/>
+            <w:r>
+              <w:rPr>
+                <w:rFonts w:ascii="Arial" w:hAnsi="Arial" w:cs="Arial"/>
+                <w:b/>
+                <w:sz w:val="22"/>
+                <w:szCs w:val="22"/>
+                <w:lang w:val="uk-UA"/>
+              </w:rPr>
+              <w:t xml:space="preserve"> </w:t>
+            </w:r>
+            <w:proofErr w:type="spellStart"/>
+            <w:r>
+              <w:rPr>
+                <w:rFonts w:ascii="Arial" w:hAnsi="Arial" w:cs="Arial"/>
+                <w:b/>
+                <w:sz w:val="22"/>
+                <w:szCs w:val="22"/>
+                <w:lang w:val="uk-UA"/>
+              </w:rPr>
+              <w:t>Result</w:t>
+            </w:r>
+            <w:proofErr w:type="spellEnd"/>
           </w:p>
         </w:tc>
         <w:tc>
@@ -1066,6 +1355,7 @@
                 <w:lang w:val="uk-UA"/>
               </w:rPr>
             </w:pPr>
+            <w:proofErr w:type="spellStart"/>
             <w:r>
               <w:rPr>
                 <w:rFonts w:ascii="Arial" w:hAnsi="Arial" w:cs="Arial"/>
@@ -1074,8 +1364,31 @@
                 <w:szCs w:val="22"/>
                 <w:lang w:val="uk-UA"/>
               </w:rPr>
-              <w:t>Test Result</w:t>
-            </w:r>
+              <w:t>Test</w:t>
+            </w:r>
+            <w:proofErr w:type="spellEnd"/>
+            <w:r>
+              <w:rPr>
+                <w:rFonts w:ascii="Arial" w:hAnsi="Arial" w:cs="Arial"/>
+                <w:b/>
+                <w:sz w:val="22"/>
+                <w:szCs w:val="22"/>
+                <w:lang w:val="uk-UA"/>
+              </w:rPr>
+              <w:t xml:space="preserve"> </w:t>
+            </w:r>
+            <w:proofErr w:type="spellStart"/>
+            <w:r>
+              <w:rPr>
+                <w:rFonts w:ascii="Arial" w:hAnsi="Arial" w:cs="Arial"/>
+                <w:b/>
+                <w:sz w:val="22"/>
+                <w:szCs w:val="22"/>
+                <w:lang w:val="uk-UA"/>
+              </w:rPr>
+              <w:t>Result</w:t>
+            </w:r>
+            <w:proofErr w:type="spellEnd"/>
           </w:p>
         </w:tc>
       </w:tr>
@@ -1272,7 +1585,7 @@
                 <w:szCs w:val="20"/>
                 <w:lang w:val="ru-RU"/>
               </w:rPr>
-              <w:t>102.2619342333341713</w:t>
+              <w:t>102.2619096479453241</w:t>
             </w:r>
           </w:p>
         </w:tc>
@@ -1305,6 +1618,14 @@
                 <w:szCs w:val="20"/>
               </w:rPr>
             </w:pPr>
+            <w:r>
+              <w:rPr>
+                <w:rFonts w:ascii="Arial" w:hAnsi="Arial" w:cs="Arial"/>
+                <w:sz w:val="20"/>
+                <w:szCs w:val="20"/>
+              </w:rPr>
+              <w:t>Passed</w:t>
+            </w:r>
           </w:p>
         </w:tc>
       </w:tr>
@@ -1501,7 +1822,7 @@
                 <w:szCs w:val="20"/>
                 <w:lang w:val="uk-UA"/>
               </w:rPr>
-              <w:t>5.159332965101855</w:t>
+              <w:t>5.1593074052574145</w:t>
             </w:r>
           </w:p>
         </w:tc>
@@ -1532,9 +1853,16 @@
                 <w:rFonts w:ascii="Arial" w:hAnsi="Arial" w:cs="Arial"/>
                 <w:sz w:val="20"/>
                 <w:szCs w:val="20"/>
-                <w:lang w:val="uk-UA"/>
-              </w:rPr>
-            </w:pPr>
+              </w:rPr>
+            </w:pPr>
+            <w:r>
+              <w:rPr>
+                <w:rFonts w:ascii="Arial" w:hAnsi="Arial" w:cs="Arial"/>
+                <w:sz w:val="20"/>
+                <w:szCs w:val="20"/>
+              </w:rPr>
+              <w:t>Passed</w:t>
+            </w:r>
           </w:p>
         </w:tc>
       </w:tr>
@@ -1727,7 +2055,7 @@
                 <w:szCs w:val="20"/>
                 <w:lang w:val="uk-UA"/>
               </w:rPr>
-              <w:t>52.2812126271823063</w:t>
+              <w:t>52.2812064863853491</w:t>
             </w:r>
           </w:p>
         </w:tc>
@@ -1758,9 +2086,16 @@
                 <w:rFonts w:ascii="Arial" w:hAnsi="Arial" w:cs="Arial"/>
                 <w:sz w:val="20"/>
                 <w:szCs w:val="20"/>
-                <w:lang w:val="uk-UA"/>
-              </w:rPr>
-            </w:pPr>
+              </w:rPr>
+            </w:pPr>
+            <w:r>
+              <w:rPr>
+                <w:rFonts w:ascii="Arial" w:hAnsi="Arial" w:cs="Arial"/>
+                <w:sz w:val="20"/>
+                <w:szCs w:val="20"/>
+              </w:rPr>
+              <w:t>Passed</w:t>
+            </w:r>
           </w:p>
         </w:tc>
       </w:tr>
@@ -1957,7 +2292,7 @@
                 <w:szCs w:val="20"/>
                 <w:lang w:val="uk-UA"/>
               </w:rPr>
-              <w:t>10.2093414677423068</w:t>
+              <w:t>10.2094377523640041</w:t>
             </w:r>
           </w:p>
         </w:tc>
@@ -1988,9 +2323,16 @@
                 <w:rFonts w:ascii="Arial" w:hAnsi="Arial" w:cs="Arial"/>
                 <w:sz w:val="20"/>
                 <w:szCs w:val="20"/>
-                <w:lang w:val="uk-UA"/>
-              </w:rPr>
-            </w:pPr>
+              </w:rPr>
+            </w:pPr>
+            <w:r>
+              <w:rPr>
+                <w:rFonts w:ascii="Arial" w:hAnsi="Arial" w:cs="Arial"/>
+                <w:sz w:val="20"/>
+                <w:szCs w:val="20"/>
+              </w:rPr>
+              <w:t>Passed</w:t>
+            </w:r>
           </w:p>
         </w:tc>
       </w:tr>
@@ -2183,7 +2525,7 @@
                 <w:szCs w:val="20"/>
                 <w:lang w:val="uk-UA"/>
               </w:rPr>
-              <w:t>174.4052084636652327</w:t>
+              <w:t>174.4051762876015805</w:t>
             </w:r>
           </w:p>
         </w:tc>
@@ -2214,9 +2556,17 @@
                 <w:rFonts w:ascii="Arial" w:hAnsi="Arial" w:cs="Arial"/>
                 <w:sz w:val="20"/>
                 <w:szCs w:val="20"/>
-                <w:lang w:val="uk-UA"/>
-              </w:rPr>
-            </w:pPr>
+                <w:lang w:val="ru-RU"/>
+              </w:rPr>
+            </w:pPr>
+            <w:r>
+              <w:rPr>
+                <w:rFonts w:ascii="Arial" w:hAnsi="Arial" w:cs="Arial"/>
+                <w:sz w:val="20"/>
+                <w:szCs w:val="20"/>
+              </w:rPr>
+              <w:t>Passed</w:t>
+            </w:r>
           </w:p>
         </w:tc>
       </w:tr>

</xml_diff>